<commit_message>
Lab 9 - Prawie gotowe
</commit_message>
<xml_diff>
--- a/Lab9/Sprawozdanie_9.docx
+++ b/Lab9/Sprawozdanie_9.docx
@@ -1,6 +1,6 @@
 
 <file path=word/document.xml><?xml version="1.0" encoding="utf-8"?>
-<w:document xmlns:wpc="http://schemas.microsoft.com/office/word/2010/wordprocessingCanvas" xmlns:mc="http://schemas.openxmlformats.org/markup-compatibility/2006" xmlns:o="urn:schemas-microsoft-com:office:office" xmlns:r="http://schemas.openxmlformats.org/officeDocument/2006/relationships" xmlns:m="http://schemas.openxmlformats.org/officeDocument/2006/math" xmlns:v="urn:schemas-microsoft-com:vml" xmlns:wp14="http://schemas.microsoft.com/office/word/2010/wordprocessingDrawing" xmlns:wp="http://schemas.openxmlformats.org/drawingml/2006/wordprocessingDrawing" xmlns:w10="urn:schemas-microsoft-com:office:word" xmlns:w="http://schemas.openxmlformats.org/wordprocessingml/2006/main" xmlns:w14="http://schemas.microsoft.com/office/word/2010/wordml" xmlns:w15="http://schemas.microsoft.com/office/word/2012/wordml" xmlns:wpg="http://schemas.microsoft.com/office/word/2010/wordprocessingGroup" xmlns:wpi="http://schemas.microsoft.com/office/word/2010/wordprocessingInk" xmlns:wne="http://schemas.microsoft.com/office/word/2006/wordml" xmlns:wps="http://schemas.microsoft.com/office/word/2010/wordprocessingShape" mc:Ignorable="w14 w15 wp14">
+<w:document xmlns:wpc="http://schemas.microsoft.com/office/word/2010/wordprocessingCanvas" xmlns:cx="http://schemas.microsoft.com/office/drawing/2014/chartex" xmlns:cx1="http://schemas.microsoft.com/office/drawing/2015/9/8/chartex" xmlns:cx2="http://schemas.microsoft.com/office/drawing/2015/10/21/chartex" xmlns:cx3="http://schemas.microsoft.com/office/drawing/2016/5/9/chartex" xmlns:cx4="http://schemas.microsoft.com/office/drawing/2016/5/10/chartex" xmlns:cx5="http://schemas.microsoft.com/office/drawing/2016/5/11/chartex" xmlns:cx6="http://schemas.microsoft.com/office/drawing/2016/5/12/chartex" xmlns:cx7="http://schemas.microsoft.com/office/drawing/2016/5/13/chartex" xmlns:cx8="http://schemas.microsoft.com/office/drawing/2016/5/14/chartex" xmlns:mc="http://schemas.openxmlformats.org/markup-compatibility/2006" xmlns:aink="http://schemas.microsoft.com/office/drawing/2016/ink" xmlns:am3d="http://schemas.microsoft.com/office/drawing/2017/model3d" xmlns:o="urn:schemas-microsoft-com:office:office" xmlns:r="http://schemas.openxmlformats.org/officeDocument/2006/relationships" xmlns:m="http://schemas.openxmlformats.org/officeDocument/2006/math" xmlns:v="urn:schemas-microsoft-com:vml" xmlns:wp14="http://schemas.microsoft.com/office/word/2010/wordprocessingDrawing" xmlns:wp="http://schemas.openxmlformats.org/drawingml/2006/wordprocessingDrawing" xmlns:w10="urn:schemas-microsoft-com:office:word" xmlns:w="http://schemas.openxmlformats.org/wordprocessingml/2006/main" xmlns:w14="http://schemas.microsoft.com/office/word/2010/wordml" xmlns:w15="http://schemas.microsoft.com/office/word/2012/wordml" xmlns:w16cid="http://schemas.microsoft.com/office/word/2016/wordml/cid" xmlns:w16se="http://schemas.microsoft.com/office/word/2015/wordml/symex" xmlns:wpg="http://schemas.microsoft.com/office/word/2010/wordprocessingGroup" xmlns:wpi="http://schemas.microsoft.com/office/word/2010/wordprocessingInk" xmlns:wne="http://schemas.microsoft.com/office/word/2006/wordml" xmlns:wps="http://schemas.microsoft.com/office/word/2010/wordprocessingShape" mc:Ignorable="w14 w15 w16se w16cid wp14">
   <w:body>
     <w:p>
       <w:pPr>
@@ -607,10 +607,31 @@
         <w:jc w:val="both"/>
       </w:pPr>
       <w:r>
-        <w:t xml:space="preserve"> </w:t>
-      </w:r>
-      <w:bookmarkStart w:id="0" w:name="_GoBack"/>
-      <w:bookmarkEnd w:id="0"/>
+        <w:t xml:space="preserve">Nadążny układ fotowoltaiczny umożliwia </w:t>
+      </w:r>
+      <w:r>
+        <w:t>niezależny obrót baterii słonecznych wokół osi pionowej (azymut) i poziomej (elewacja)</w:t>
+      </w:r>
+      <w:r>
+        <w:t xml:space="preserve"> w wyniku śledzenia pozycji Słońca. Sterowanie odbywa się z wykorzystaniem systemu kontroli i akwizycji danych, zbudowanego z modułów ADAM4018, ADAM4024 oraz ADAM4050.</w:t>
+      </w:r>
+    </w:p>
+    <w:p>
+      <w:pPr>
+        <w:pStyle w:val="Standard"/>
+        <w:spacing w:line="276" w:lineRule="auto"/>
+        <w:ind w:left="357"/>
+        <w:jc w:val="both"/>
+      </w:pPr>
+      <w:r>
+        <w:t xml:space="preserve">Taki układ ma za zadanie zwiększenie wydajności baterii słonecznych, </w:t>
+      </w:r>
+      <w:r>
+        <w:t>poprzez to</w:t>
+      </w:r>
+      <w:r>
+        <w:t xml:space="preserve">, że ich płaszczyzna jest ustawiona w kierunku prostopadłym do promieni słonecznych. </w:t>
+      </w:r>
     </w:p>
     <w:p>
       <w:pPr>
@@ -653,13 +674,11 @@
         <w:jc w:val="both"/>
         <w:rPr>
           <w:b/>
-        </w:rPr>
-      </w:pPr>
-      <w:r>
-        <w:rPr>
-          <w:b/>
-        </w:rPr>
-        <w:t>-schemat</w:t>
+          <w:bCs/>
+        </w:rPr>
+      </w:pPr>
+      <w:r>
+        <w:t>Stanowisko laboratoryjne składa się z układu mechanicznego z kierunkowym czujnikiem oświetlenia, czujnikami aktualnej pozycji fotoogniw oraz krańcowymi czujnikami i wyłącznikami ruchu. Te ostatni działają niezależnie od sterowania, dzięki czemu zabezpieczają układ przed uszkodzeniem. Silniki odpowiadające za obrót baterii słonecznych zasilane są prądem stałym o napięciu 12V. Sterowanie nimi odbywa się za pomocą czterech przekaźników, które z kolei sterowane są wyjściami cyfrowymi modułu ADAM4050. Przekaźniki tworzą dwa mostki H, co pozwala na całkowicie niezależne sterowanie kierunkiem obrotów osi elewacji i azymutu. Prędkość obrotowa każdego z silników też jest regulowana niezależnie; za pomocą dwóch tranzystorów IRLZ44N, sterowanych sygnałami napięciowymi z analogowych wyjść modułu ADAM4024. Sygnały napięciowe z czujnika oświetlenia i czujnika położenia fotoogniw podawane są na wejścia modułu ADAM4018, a dyskretne sygnały z wyłączników krańcowych odbiera moduł ADAM4050. Wszystkie moduły połączone są wspólną magistralą RS485 i dalej za pośrednictwem modemu radiowego z komputerem.</w:t>
       </w:r>
     </w:p>
     <w:p>
@@ -676,9 +695,409 @@
         <w:rPr>
           <w:b/>
         </w:rPr>
-        <w:t>-sygnały pomiarowe i sprzęt do ich przetwarzania</w:t>
+        <w:t>-schemat</w:t>
       </w:r>
     </w:p>
+    <w:p>
+      <w:pPr>
+        <w:pStyle w:val="Standard"/>
+        <w:spacing w:line="276" w:lineRule="auto"/>
+        <w:jc w:val="both"/>
+      </w:pPr>
+      <w:bookmarkStart w:id="0" w:name="_GoBack"/>
+      <w:bookmarkEnd w:id="0"/>
+    </w:p>
+    <w:p>
+      <w:pPr>
+        <w:suppressAutoHyphens w:val="0"/>
+        <w:autoSpaceDN/>
+        <w:spacing w:after="160" w:line="259" w:lineRule="auto"/>
+        <w:textAlignment w:val="auto"/>
+      </w:pPr>
+      <w:r>
+        <w:br w:type="page"/>
+      </w:r>
+    </w:p>
+    <w:p>
+      <w:pPr>
+        <w:pStyle w:val="Standard"/>
+        <w:spacing w:line="276" w:lineRule="auto"/>
+        <w:ind w:left="357" w:firstLine="142"/>
+        <w:jc w:val="both"/>
+      </w:pPr>
+      <w:r>
+        <w:lastRenderedPageBreak/>
+        <w:t xml:space="preserve">W ćwiczeniu wykorzystano następujące sygnały pomiarowe i sterujące układem: </w:t>
+      </w:r>
+    </w:p>
+    <w:tbl>
+      <w:tblPr>
+        <w:tblStyle w:val="Tabela-Siatka"/>
+        <w:tblW w:w="0" w:type="auto"/>
+        <w:jc w:val="center"/>
+        <w:tblLook w:val="04A0" w:firstRow="1" w:lastRow="0" w:firstColumn="1" w:lastColumn="0" w:noHBand="0" w:noVBand="1"/>
+      </w:tblPr>
+      <w:tblGrid>
+        <w:gridCol w:w="3119"/>
+        <w:gridCol w:w="5103"/>
+      </w:tblGrid>
+      <w:tr>
+        <w:trPr>
+          <w:jc w:val="center"/>
+        </w:trPr>
+        <w:tc>
+          <w:tcPr>
+            <w:tcW w:w="3119" w:type="dxa"/>
+          </w:tcPr>
+          <w:p>
+            <w:pPr>
+              <w:pStyle w:val="Standard"/>
+              <w:spacing w:line="276" w:lineRule="auto"/>
+              <w:jc w:val="both"/>
+              <w:rPr>
+                <w:b/>
+              </w:rPr>
+            </w:pPr>
+            <w:r>
+              <w:rPr>
+                <w:b/>
+              </w:rPr>
+              <w:t>Moduł z rodziny ADAM4000</w:t>
+            </w:r>
+          </w:p>
+        </w:tc>
+        <w:tc>
+          <w:tcPr>
+            <w:tcW w:w="5103" w:type="dxa"/>
+          </w:tcPr>
+          <w:p>
+            <w:pPr>
+              <w:pStyle w:val="Standard"/>
+              <w:spacing w:line="276" w:lineRule="auto"/>
+              <w:jc w:val="both"/>
+              <w:rPr>
+                <w:b/>
+              </w:rPr>
+            </w:pPr>
+            <w:r>
+              <w:rPr>
+                <w:b/>
+              </w:rPr>
+              <w:t>Sygnały wysyłane/odbierane</w:t>
+            </w:r>
+          </w:p>
+        </w:tc>
+      </w:tr>
+      <w:tr>
+        <w:trPr>
+          <w:jc w:val="center"/>
+        </w:trPr>
+        <w:tc>
+          <w:tcPr>
+            <w:tcW w:w="3119" w:type="dxa"/>
+          </w:tcPr>
+          <w:p>
+            <w:pPr>
+              <w:pStyle w:val="Standard"/>
+              <w:spacing w:line="276" w:lineRule="auto"/>
+              <w:jc w:val="center"/>
+              <w:rPr>
+                <w:b/>
+              </w:rPr>
+            </w:pPr>
+            <w:r>
+              <w:t>ADAM4018</w:t>
+            </w:r>
+          </w:p>
+        </w:tc>
+        <w:tc>
+          <w:tcPr>
+            <w:tcW w:w="5103" w:type="dxa"/>
+          </w:tcPr>
+          <w:p>
+            <w:pPr>
+              <w:pStyle w:val="Standard"/>
+              <w:numPr>
+                <w:ilvl w:val="0"/>
+                <w:numId w:val="8"/>
+              </w:numPr>
+              <w:spacing w:line="276" w:lineRule="auto"/>
+              <w:ind w:left="319"/>
+              <w:jc w:val="both"/>
+            </w:pPr>
+            <w:r>
+              <w:t xml:space="preserve">oświetlenie padające z góry </w:t>
+            </w:r>
+          </w:p>
+          <w:p>
+            <w:pPr>
+              <w:pStyle w:val="Standard"/>
+              <w:numPr>
+                <w:ilvl w:val="0"/>
+                <w:numId w:val="8"/>
+              </w:numPr>
+              <w:spacing w:line="276" w:lineRule="auto"/>
+              <w:ind w:left="319"/>
+              <w:jc w:val="both"/>
+            </w:pPr>
+            <w:r>
+              <w:t xml:space="preserve">oświetlenie padające z dołu </w:t>
+            </w:r>
+          </w:p>
+          <w:p>
+            <w:pPr>
+              <w:pStyle w:val="Standard"/>
+              <w:numPr>
+                <w:ilvl w:val="0"/>
+                <w:numId w:val="8"/>
+              </w:numPr>
+              <w:spacing w:line="276" w:lineRule="auto"/>
+              <w:ind w:left="319"/>
+              <w:jc w:val="both"/>
+            </w:pPr>
+            <w:r>
+              <w:t xml:space="preserve">oświetlenie padające z lewa </w:t>
+            </w:r>
+          </w:p>
+          <w:p>
+            <w:pPr>
+              <w:pStyle w:val="Standard"/>
+              <w:numPr>
+                <w:ilvl w:val="0"/>
+                <w:numId w:val="8"/>
+              </w:numPr>
+              <w:spacing w:line="276" w:lineRule="auto"/>
+              <w:ind w:left="319"/>
+              <w:jc w:val="both"/>
+            </w:pPr>
+            <w:r>
+              <w:t xml:space="preserve">oświetlenie padające z prawa </w:t>
+            </w:r>
+          </w:p>
+          <w:p>
+            <w:pPr>
+              <w:pStyle w:val="Standard"/>
+              <w:numPr>
+                <w:ilvl w:val="0"/>
+                <w:numId w:val="8"/>
+              </w:numPr>
+              <w:spacing w:line="276" w:lineRule="auto"/>
+              <w:ind w:left="319"/>
+              <w:jc w:val="both"/>
+            </w:pPr>
+            <w:r>
+              <w:t xml:space="preserve">pozycja w pionie (elewacja) </w:t>
+            </w:r>
+          </w:p>
+          <w:p>
+            <w:pPr>
+              <w:pStyle w:val="Standard"/>
+              <w:numPr>
+                <w:ilvl w:val="0"/>
+                <w:numId w:val="8"/>
+              </w:numPr>
+              <w:spacing w:line="276" w:lineRule="auto"/>
+              <w:ind w:left="319"/>
+              <w:jc w:val="both"/>
+              <w:rPr>
+                <w:b/>
+              </w:rPr>
+            </w:pPr>
+            <w:r>
+              <w:t>pozycja w poziomie (azymut)</w:t>
+            </w:r>
+          </w:p>
+        </w:tc>
+      </w:tr>
+      <w:tr>
+        <w:trPr>
+          <w:jc w:val="center"/>
+        </w:trPr>
+        <w:tc>
+          <w:tcPr>
+            <w:tcW w:w="3119" w:type="dxa"/>
+          </w:tcPr>
+          <w:p>
+            <w:pPr>
+              <w:pStyle w:val="Standard"/>
+              <w:spacing w:line="276" w:lineRule="auto"/>
+              <w:jc w:val="center"/>
+              <w:rPr>
+                <w:b/>
+              </w:rPr>
+            </w:pPr>
+            <w:r>
+              <w:t>ADAM4024</w:t>
+            </w:r>
+          </w:p>
+        </w:tc>
+        <w:tc>
+          <w:tcPr>
+            <w:tcW w:w="5103" w:type="dxa"/>
+          </w:tcPr>
+          <w:p>
+            <w:pPr>
+              <w:pStyle w:val="Standard"/>
+              <w:numPr>
+                <w:ilvl w:val="0"/>
+                <w:numId w:val="8"/>
+              </w:numPr>
+              <w:spacing w:line="276" w:lineRule="auto"/>
+              <w:ind w:left="319"/>
+              <w:jc w:val="both"/>
+            </w:pPr>
+            <w:r>
+              <w:t xml:space="preserve">sterowanie prędkością ruchu silnika elewacji </w:t>
+            </w:r>
+          </w:p>
+          <w:p>
+            <w:pPr>
+              <w:pStyle w:val="Standard"/>
+              <w:numPr>
+                <w:ilvl w:val="0"/>
+                <w:numId w:val="8"/>
+              </w:numPr>
+              <w:spacing w:line="276" w:lineRule="auto"/>
+              <w:ind w:left="319"/>
+              <w:jc w:val="both"/>
+            </w:pPr>
+            <w:r>
+              <w:t>sterowanie prędkością ruchu silnika azymutu</w:t>
+            </w:r>
+          </w:p>
+        </w:tc>
+      </w:tr>
+      <w:tr>
+        <w:trPr>
+          <w:jc w:val="center"/>
+        </w:trPr>
+        <w:tc>
+          <w:tcPr>
+            <w:tcW w:w="3119" w:type="dxa"/>
+          </w:tcPr>
+          <w:p>
+            <w:pPr>
+              <w:pStyle w:val="Standard"/>
+              <w:spacing w:line="276" w:lineRule="auto"/>
+              <w:jc w:val="center"/>
+              <w:rPr>
+                <w:b/>
+              </w:rPr>
+            </w:pPr>
+            <w:r>
+              <w:t>ADAM4050</w:t>
+            </w:r>
+          </w:p>
+        </w:tc>
+        <w:tc>
+          <w:tcPr>
+            <w:tcW w:w="5103" w:type="dxa"/>
+          </w:tcPr>
+          <w:p>
+            <w:pPr>
+              <w:pStyle w:val="Standard"/>
+              <w:numPr>
+                <w:ilvl w:val="0"/>
+                <w:numId w:val="9"/>
+              </w:numPr>
+              <w:spacing w:line="276" w:lineRule="auto"/>
+              <w:ind w:left="319"/>
+              <w:jc w:val="both"/>
+            </w:pPr>
+            <w:r>
+              <w:t xml:space="preserve">sygnalizacja górnego wył. krańcowego </w:t>
+            </w:r>
+          </w:p>
+          <w:p>
+            <w:pPr>
+              <w:pStyle w:val="Standard"/>
+              <w:numPr>
+                <w:ilvl w:val="0"/>
+                <w:numId w:val="9"/>
+              </w:numPr>
+              <w:spacing w:line="276" w:lineRule="auto"/>
+              <w:ind w:left="319"/>
+              <w:jc w:val="both"/>
+            </w:pPr>
+            <w:r>
+              <w:t>s</w:t>
+            </w:r>
+            <w:r>
+              <w:t xml:space="preserve">ygnalizacja dolnego wył. krańcowego </w:t>
+            </w:r>
+          </w:p>
+          <w:p>
+            <w:pPr>
+              <w:pStyle w:val="Standard"/>
+              <w:numPr>
+                <w:ilvl w:val="0"/>
+                <w:numId w:val="9"/>
+              </w:numPr>
+              <w:spacing w:line="276" w:lineRule="auto"/>
+              <w:ind w:left="319"/>
+              <w:jc w:val="both"/>
+            </w:pPr>
+            <w:r>
+              <w:t xml:space="preserve">sygnalizacja lewego wył. krańcowego </w:t>
+            </w:r>
+          </w:p>
+          <w:p>
+            <w:pPr>
+              <w:pStyle w:val="Standard"/>
+              <w:numPr>
+                <w:ilvl w:val="0"/>
+                <w:numId w:val="9"/>
+              </w:numPr>
+              <w:spacing w:line="276" w:lineRule="auto"/>
+              <w:ind w:left="319"/>
+              <w:jc w:val="both"/>
+            </w:pPr>
+            <w:r>
+              <w:t xml:space="preserve">sygnalizacja prawego wył. </w:t>
+            </w:r>
+            <w:r>
+              <w:t>K</w:t>
+            </w:r>
+            <w:r>
+              <w:t>rańcowego</w:t>
+            </w:r>
+          </w:p>
+          <w:p>
+            <w:pPr>
+              <w:pStyle w:val="Standard"/>
+              <w:numPr>
+                <w:ilvl w:val="0"/>
+                <w:numId w:val="9"/>
+              </w:numPr>
+              <w:spacing w:line="276" w:lineRule="auto"/>
+              <w:ind w:left="319"/>
+              <w:jc w:val="both"/>
+            </w:pPr>
+            <w:r>
+              <w:t xml:space="preserve">sterowanie kierunkiem ruchu silnika elewacji </w:t>
+            </w:r>
+          </w:p>
+          <w:p>
+            <w:pPr>
+              <w:pStyle w:val="Standard"/>
+              <w:numPr>
+                <w:ilvl w:val="0"/>
+                <w:numId w:val="9"/>
+              </w:numPr>
+              <w:spacing w:line="276" w:lineRule="auto"/>
+              <w:ind w:left="319"/>
+              <w:jc w:val="both"/>
+              <w:rPr>
+                <w:b/>
+              </w:rPr>
+            </w:pPr>
+            <w:r>
+              <w:t>sterowanie kierunkiem ruchu silnika azymutu</w:t>
+            </w:r>
+          </w:p>
+        </w:tc>
+      </w:tr>
+    </w:tbl>
     <w:p>
       <w:pPr>
         <w:pStyle w:val="Standard"/>
@@ -811,7 +1230,6 @@
           <w:noProof/>
           <w:lang w:eastAsia="pl-PL" w:bidi="ar-SA"/>
         </w:rPr>
-        <w:lastRenderedPageBreak/>
         <mc:AlternateContent>
           <mc:Choice Requires="wps">
             <w:drawing>
@@ -1597,14 +2015,27 @@
       <w:r>
         <w:t xml:space="preserve">Rysunek </w:t>
       </w:r>
-      <w:fldSimple w:instr=" SEQ Rysunek \* ARABIC ">
-        <w:r>
-          <w:rPr>
-            <w:noProof/>
-          </w:rPr>
-          <w:t>1</w:t>
-        </w:r>
-      </w:fldSimple>
+      <w:r>
+        <w:fldChar w:fldCharType="begin"/>
+      </w:r>
+      <w:r>
+        <w:instrText xml:space="preserve"> SEQ Rysunek \* ARABIC </w:instrText>
+      </w:r>
+      <w:r>
+        <w:fldChar w:fldCharType="separate"/>
+      </w:r>
+      <w:r>
+        <w:rPr>
+          <w:noProof/>
+        </w:rPr>
+        <w:t>1</w:t>
+      </w:r>
+      <w:r>
+        <w:rPr>
+          <w:noProof/>
+        </w:rPr>
+        <w:fldChar w:fldCharType="end"/>
+      </w:r>
       <w:r>
         <w:t>: Wygląd okna display designer</w:t>
       </w:r>
@@ -1623,6 +2054,7 @@
           <w:noProof/>
           <w:lang w:eastAsia="pl-PL" w:bidi="ar-SA"/>
         </w:rPr>
+        <w:lastRenderedPageBreak/>
         <mc:AlternateContent>
           <mc:Choice Requires="wps">
             <w:drawing>
@@ -2194,14 +2626,27 @@
       <w:r>
         <w:t xml:space="preserve">Rysunek </w:t>
       </w:r>
-      <w:fldSimple w:instr=" SEQ Rysunek \* ARABIC ">
-        <w:r>
-          <w:rPr>
-            <w:noProof/>
-          </w:rPr>
-          <w:t>2</w:t>
-        </w:r>
-      </w:fldSimple>
+      <w:r>
+        <w:fldChar w:fldCharType="begin"/>
+      </w:r>
+      <w:r>
+        <w:instrText xml:space="preserve"> SEQ Rysunek \* ARABIC </w:instrText>
+      </w:r>
+      <w:r>
+        <w:fldChar w:fldCharType="separate"/>
+      </w:r>
+      <w:r>
+        <w:rPr>
+          <w:noProof/>
+        </w:rPr>
+        <w:t>2</w:t>
+      </w:r>
+      <w:r>
+        <w:rPr>
+          <w:noProof/>
+        </w:rPr>
+        <w:fldChar w:fldCharType="end"/>
+      </w:r>
       <w:r>
         <w:t xml:space="preserve">: Wygląd okna </w:t>
       </w:r>
@@ -2239,7 +2684,6 @@
           <w:noProof/>
           <w:lang w:eastAsia="pl-PL" w:bidi="ar-SA"/>
         </w:rPr>
-        <w:lastRenderedPageBreak/>
         <w:t>Po uruchomieniu programu działał w sposób ukazany na poniższych rysunkach:</w:t>
       </w:r>
       <w:r>
@@ -2306,14 +2750,27 @@
       <w:r>
         <w:t xml:space="preserve">Rysunek </w:t>
       </w:r>
-      <w:fldSimple w:instr=" SEQ Rysunek \* ARABIC ">
-        <w:r>
-          <w:rPr>
-            <w:noProof/>
-          </w:rPr>
-          <w:t>3</w:t>
-        </w:r>
-      </w:fldSimple>
+      <w:r>
+        <w:fldChar w:fldCharType="begin"/>
+      </w:r>
+      <w:r>
+        <w:instrText xml:space="preserve"> SEQ Rysunek \* ARABIC </w:instrText>
+      </w:r>
+      <w:r>
+        <w:fldChar w:fldCharType="separate"/>
+      </w:r>
+      <w:r>
+        <w:rPr>
+          <w:noProof/>
+        </w:rPr>
+        <w:t>3</w:t>
+      </w:r>
+      <w:r>
+        <w:rPr>
+          <w:noProof/>
+        </w:rPr>
+        <w:fldChar w:fldCharType="end"/>
+      </w:r>
       <w:r>
         <w:t>: Działająca aplikacja</w:t>
       </w:r>
@@ -2331,6 +2788,7 @@
           <w:noProof/>
           <w:lang w:eastAsia="pl-PL" w:bidi="ar-SA"/>
         </w:rPr>
+        <w:lastRenderedPageBreak/>
         <w:drawing>
           <wp:inline distT="0" distB="0" distL="0" distR="0">
             <wp:extent cx="5250180" cy="3303270"/>
@@ -2393,14 +2851,27 @@
       <w:r>
         <w:t xml:space="preserve">Rysunek </w:t>
       </w:r>
-      <w:fldSimple w:instr=" SEQ Rysunek \* ARABIC ">
-        <w:r>
-          <w:rPr>
-            <w:noProof/>
-          </w:rPr>
-          <w:t>4</w:t>
-        </w:r>
-      </w:fldSimple>
+      <w:r>
+        <w:fldChar w:fldCharType="begin"/>
+      </w:r>
+      <w:r>
+        <w:instrText xml:space="preserve"> SEQ Rysunek \* ARABIC </w:instrText>
+      </w:r>
+      <w:r>
+        <w:fldChar w:fldCharType="separate"/>
+      </w:r>
+      <w:r>
+        <w:rPr>
+          <w:noProof/>
+        </w:rPr>
+        <w:t>4</w:t>
+      </w:r>
+      <w:r>
+        <w:rPr>
+          <w:noProof/>
+        </w:rPr>
+        <w:fldChar w:fldCharType="end"/>
+      </w:r>
       <w:r>
         <w:t>: Działająca aplikacja</w:t>
       </w:r>
@@ -2447,7 +2918,6 @@
           <w:noProof/>
           <w:lang w:eastAsia="pl-PL" w:bidi="ar-SA"/>
         </w:rPr>
-        <w:lastRenderedPageBreak/>
         <w:drawing>
           <wp:inline distT="0" distB="0" distL="0" distR="0">
             <wp:extent cx="5566410" cy="4102052"/>
@@ -2509,14 +2979,27 @@
       <w:r>
         <w:t xml:space="preserve">Rysunek </w:t>
       </w:r>
-      <w:fldSimple w:instr=" SEQ Rysunek \* ARABIC ">
-        <w:r>
-          <w:rPr>
-            <w:noProof/>
-          </w:rPr>
-          <w:t>5</w:t>
-        </w:r>
-      </w:fldSimple>
+      <w:r>
+        <w:fldChar w:fldCharType="begin"/>
+      </w:r>
+      <w:r>
+        <w:instrText xml:space="preserve"> SEQ Rysunek \* ARABIC </w:instrText>
+      </w:r>
+      <w:r>
+        <w:fldChar w:fldCharType="separate"/>
+      </w:r>
+      <w:r>
+        <w:rPr>
+          <w:noProof/>
+        </w:rPr>
+        <w:t>5</w:t>
+      </w:r>
+      <w:r>
+        <w:rPr>
+          <w:noProof/>
+        </w:rPr>
+        <w:fldChar w:fldCharType="end"/>
+      </w:r>
       <w:r>
         <w:t>: Realizacja funkcji skalowania</w:t>
       </w:r>
@@ -2559,8 +3042,121 @@
 </file>
 
 <file path=word/numbering.xml><?xml version="1.0" encoding="utf-8"?>
-<w:numbering xmlns:wpc="http://schemas.microsoft.com/office/word/2010/wordprocessingCanvas" xmlns:mc="http://schemas.openxmlformats.org/markup-compatibility/2006" xmlns:o="urn:schemas-microsoft-com:office:office" xmlns:r="http://schemas.openxmlformats.org/officeDocument/2006/relationships" xmlns:m="http://schemas.openxmlformats.org/officeDocument/2006/math" xmlns:v="urn:schemas-microsoft-com:vml" xmlns:wp14="http://schemas.microsoft.com/office/word/2010/wordprocessingDrawing" xmlns:wp="http://schemas.openxmlformats.org/drawingml/2006/wordprocessingDrawing" xmlns:w10="urn:schemas-microsoft-com:office:word" xmlns:w="http://schemas.openxmlformats.org/wordprocessingml/2006/main" xmlns:w14="http://schemas.microsoft.com/office/word/2010/wordml" xmlns:w15="http://schemas.microsoft.com/office/word/2012/wordml" xmlns:wpg="http://schemas.microsoft.com/office/word/2010/wordprocessingGroup" xmlns:wpi="http://schemas.microsoft.com/office/word/2010/wordprocessingInk" xmlns:wne="http://schemas.microsoft.com/office/word/2006/wordml" xmlns:wps="http://schemas.microsoft.com/office/word/2010/wordprocessingShape" mc:Ignorable="w14 w15 wp14">
+<w:numbering xmlns:wpc="http://schemas.microsoft.com/office/word/2010/wordprocessingCanvas" xmlns:cx="http://schemas.microsoft.com/office/drawing/2014/chartex" xmlns:cx1="http://schemas.microsoft.com/office/drawing/2015/9/8/chartex" xmlns:cx2="http://schemas.microsoft.com/office/drawing/2015/10/21/chartex" xmlns:cx3="http://schemas.microsoft.com/office/drawing/2016/5/9/chartex" xmlns:cx4="http://schemas.microsoft.com/office/drawing/2016/5/10/chartex" xmlns:cx5="http://schemas.microsoft.com/office/drawing/2016/5/11/chartex" xmlns:cx6="http://schemas.microsoft.com/office/drawing/2016/5/12/chartex" xmlns:cx7="http://schemas.microsoft.com/office/drawing/2016/5/13/chartex" xmlns:cx8="http://schemas.microsoft.com/office/drawing/2016/5/14/chartex" xmlns:mc="http://schemas.openxmlformats.org/markup-compatibility/2006" xmlns:aink="http://schemas.microsoft.com/office/drawing/2016/ink" xmlns:am3d="http://schemas.microsoft.com/office/drawing/2017/model3d" xmlns:o="urn:schemas-microsoft-com:office:office" xmlns:r="http://schemas.openxmlformats.org/officeDocument/2006/relationships" xmlns:m="http://schemas.openxmlformats.org/officeDocument/2006/math" xmlns:v="urn:schemas-microsoft-com:vml" xmlns:wp14="http://schemas.microsoft.com/office/word/2010/wordprocessingDrawing" xmlns:wp="http://schemas.openxmlformats.org/drawingml/2006/wordprocessingDrawing" xmlns:w10="urn:schemas-microsoft-com:office:word" xmlns:w="http://schemas.openxmlformats.org/wordprocessingml/2006/main" xmlns:w14="http://schemas.microsoft.com/office/word/2010/wordml" xmlns:w15="http://schemas.microsoft.com/office/word/2012/wordml" xmlns:w16cid="http://schemas.microsoft.com/office/word/2016/wordml/cid" xmlns:w16se="http://schemas.microsoft.com/office/word/2015/wordml/symex" xmlns:wpg="http://schemas.microsoft.com/office/word/2010/wordprocessingGroup" xmlns:wpi="http://schemas.microsoft.com/office/word/2010/wordprocessingInk" xmlns:wne="http://schemas.microsoft.com/office/word/2006/wordml" xmlns:wps="http://schemas.microsoft.com/office/word/2010/wordprocessingShape" mc:Ignorable="w14 w15 w16se w16cid wp14">
   <w:abstractNum w:abstractNumId="0" w15:restartNumberingAfterBreak="0">
+    <w:nsid w:val="1BEB4E62"/>
+    <w:multiLevelType w:val="hybridMultilevel"/>
+    <w:tmpl w:val="B164F348"/>
+    <w:lvl w:ilvl="0" w:tplc="04150003">
+      <w:start w:val="1"/>
+      <w:numFmt w:val="bullet"/>
+      <w:lvlText w:val="o"/>
+      <w:lvlJc w:val="left"/>
+      <w:pPr>
+        <w:ind w:left="720" w:hanging="360"/>
+      </w:pPr>
+      <w:rPr>
+        <w:rFonts w:ascii="Courier New" w:hAnsi="Courier New" w:cs="Courier New" w:hint="default"/>
+      </w:rPr>
+    </w:lvl>
+    <w:lvl w:ilvl="1" w:tplc="04150003" w:tentative="1">
+      <w:start w:val="1"/>
+      <w:numFmt w:val="bullet"/>
+      <w:lvlText w:val="o"/>
+      <w:lvlJc w:val="left"/>
+      <w:pPr>
+        <w:ind w:left="1440" w:hanging="360"/>
+      </w:pPr>
+      <w:rPr>
+        <w:rFonts w:ascii="Courier New" w:hAnsi="Courier New" w:cs="Courier New" w:hint="default"/>
+      </w:rPr>
+    </w:lvl>
+    <w:lvl w:ilvl="2" w:tplc="04150005" w:tentative="1">
+      <w:start w:val="1"/>
+      <w:numFmt w:val="bullet"/>
+      <w:lvlText w:val=""/>
+      <w:lvlJc w:val="left"/>
+      <w:pPr>
+        <w:ind w:left="2160" w:hanging="360"/>
+      </w:pPr>
+      <w:rPr>
+        <w:rFonts w:ascii="Wingdings" w:hAnsi="Wingdings" w:hint="default"/>
+      </w:rPr>
+    </w:lvl>
+    <w:lvl w:ilvl="3" w:tplc="04150001" w:tentative="1">
+      <w:start w:val="1"/>
+      <w:numFmt w:val="bullet"/>
+      <w:lvlText w:val=""/>
+      <w:lvlJc w:val="left"/>
+      <w:pPr>
+        <w:ind w:left="2880" w:hanging="360"/>
+      </w:pPr>
+      <w:rPr>
+        <w:rFonts w:ascii="Symbol" w:hAnsi="Symbol" w:hint="default"/>
+      </w:rPr>
+    </w:lvl>
+    <w:lvl w:ilvl="4" w:tplc="04150003" w:tentative="1">
+      <w:start w:val="1"/>
+      <w:numFmt w:val="bullet"/>
+      <w:lvlText w:val="o"/>
+      <w:lvlJc w:val="left"/>
+      <w:pPr>
+        <w:ind w:left="3600" w:hanging="360"/>
+      </w:pPr>
+      <w:rPr>
+        <w:rFonts w:ascii="Courier New" w:hAnsi="Courier New" w:cs="Courier New" w:hint="default"/>
+      </w:rPr>
+    </w:lvl>
+    <w:lvl w:ilvl="5" w:tplc="04150005" w:tentative="1">
+      <w:start w:val="1"/>
+      <w:numFmt w:val="bullet"/>
+      <w:lvlText w:val=""/>
+      <w:lvlJc w:val="left"/>
+      <w:pPr>
+        <w:ind w:left="4320" w:hanging="360"/>
+      </w:pPr>
+      <w:rPr>
+        <w:rFonts w:ascii="Wingdings" w:hAnsi="Wingdings" w:hint="default"/>
+      </w:rPr>
+    </w:lvl>
+    <w:lvl w:ilvl="6" w:tplc="04150001" w:tentative="1">
+      <w:start w:val="1"/>
+      <w:numFmt w:val="bullet"/>
+      <w:lvlText w:val=""/>
+      <w:lvlJc w:val="left"/>
+      <w:pPr>
+        <w:ind w:left="5040" w:hanging="360"/>
+      </w:pPr>
+      <w:rPr>
+        <w:rFonts w:ascii="Symbol" w:hAnsi="Symbol" w:hint="default"/>
+      </w:rPr>
+    </w:lvl>
+    <w:lvl w:ilvl="7" w:tplc="04150003" w:tentative="1">
+      <w:start w:val="1"/>
+      <w:numFmt w:val="bullet"/>
+      <w:lvlText w:val="o"/>
+      <w:lvlJc w:val="left"/>
+      <w:pPr>
+        <w:ind w:left="5760" w:hanging="360"/>
+      </w:pPr>
+      <w:rPr>
+        <w:rFonts w:ascii="Courier New" w:hAnsi="Courier New" w:cs="Courier New" w:hint="default"/>
+      </w:rPr>
+    </w:lvl>
+    <w:lvl w:ilvl="8" w:tplc="04150005" w:tentative="1">
+      <w:start w:val="1"/>
+      <w:numFmt w:val="bullet"/>
+      <w:lvlText w:val=""/>
+      <w:lvlJc w:val="left"/>
+      <w:pPr>
+        <w:ind w:left="6480" w:hanging="360"/>
+      </w:pPr>
+      <w:rPr>
+        <w:rFonts w:ascii="Wingdings" w:hAnsi="Wingdings" w:hint="default"/>
+      </w:rPr>
+    </w:lvl>
+  </w:abstractNum>
+  <w:abstractNum w:abstractNumId="1" w15:restartNumberingAfterBreak="0">
     <w:nsid w:val="34F608E2"/>
     <w:multiLevelType w:val="hybridMultilevel"/>
     <w:tmpl w:val="F6083F6A"/>
@@ -2646,7 +3242,120 @@
       </w:pPr>
     </w:lvl>
   </w:abstractNum>
-  <w:abstractNum w:abstractNumId="1" w15:restartNumberingAfterBreak="0">
+  <w:abstractNum w:abstractNumId="2" w15:restartNumberingAfterBreak="0">
+    <w:nsid w:val="384D189F"/>
+    <w:multiLevelType w:val="hybridMultilevel"/>
+    <w:tmpl w:val="842047CA"/>
+    <w:lvl w:ilvl="0" w:tplc="04150003">
+      <w:start w:val="1"/>
+      <w:numFmt w:val="bullet"/>
+      <w:lvlText w:val="o"/>
+      <w:lvlJc w:val="left"/>
+      <w:pPr>
+        <w:ind w:left="720" w:hanging="360"/>
+      </w:pPr>
+      <w:rPr>
+        <w:rFonts w:ascii="Courier New" w:hAnsi="Courier New" w:cs="Courier New" w:hint="default"/>
+      </w:rPr>
+    </w:lvl>
+    <w:lvl w:ilvl="1" w:tplc="04150003" w:tentative="1">
+      <w:start w:val="1"/>
+      <w:numFmt w:val="bullet"/>
+      <w:lvlText w:val="o"/>
+      <w:lvlJc w:val="left"/>
+      <w:pPr>
+        <w:ind w:left="1440" w:hanging="360"/>
+      </w:pPr>
+      <w:rPr>
+        <w:rFonts w:ascii="Courier New" w:hAnsi="Courier New" w:cs="Courier New" w:hint="default"/>
+      </w:rPr>
+    </w:lvl>
+    <w:lvl w:ilvl="2" w:tplc="04150005" w:tentative="1">
+      <w:start w:val="1"/>
+      <w:numFmt w:val="bullet"/>
+      <w:lvlText w:val=""/>
+      <w:lvlJc w:val="left"/>
+      <w:pPr>
+        <w:ind w:left="2160" w:hanging="360"/>
+      </w:pPr>
+      <w:rPr>
+        <w:rFonts w:ascii="Wingdings" w:hAnsi="Wingdings" w:hint="default"/>
+      </w:rPr>
+    </w:lvl>
+    <w:lvl w:ilvl="3" w:tplc="04150001" w:tentative="1">
+      <w:start w:val="1"/>
+      <w:numFmt w:val="bullet"/>
+      <w:lvlText w:val=""/>
+      <w:lvlJc w:val="left"/>
+      <w:pPr>
+        <w:ind w:left="2880" w:hanging="360"/>
+      </w:pPr>
+      <w:rPr>
+        <w:rFonts w:ascii="Symbol" w:hAnsi="Symbol" w:hint="default"/>
+      </w:rPr>
+    </w:lvl>
+    <w:lvl w:ilvl="4" w:tplc="04150003" w:tentative="1">
+      <w:start w:val="1"/>
+      <w:numFmt w:val="bullet"/>
+      <w:lvlText w:val="o"/>
+      <w:lvlJc w:val="left"/>
+      <w:pPr>
+        <w:ind w:left="3600" w:hanging="360"/>
+      </w:pPr>
+      <w:rPr>
+        <w:rFonts w:ascii="Courier New" w:hAnsi="Courier New" w:cs="Courier New" w:hint="default"/>
+      </w:rPr>
+    </w:lvl>
+    <w:lvl w:ilvl="5" w:tplc="04150005" w:tentative="1">
+      <w:start w:val="1"/>
+      <w:numFmt w:val="bullet"/>
+      <w:lvlText w:val=""/>
+      <w:lvlJc w:val="left"/>
+      <w:pPr>
+        <w:ind w:left="4320" w:hanging="360"/>
+      </w:pPr>
+      <w:rPr>
+        <w:rFonts w:ascii="Wingdings" w:hAnsi="Wingdings" w:hint="default"/>
+      </w:rPr>
+    </w:lvl>
+    <w:lvl w:ilvl="6" w:tplc="04150001" w:tentative="1">
+      <w:start w:val="1"/>
+      <w:numFmt w:val="bullet"/>
+      <w:lvlText w:val=""/>
+      <w:lvlJc w:val="left"/>
+      <w:pPr>
+        <w:ind w:left="5040" w:hanging="360"/>
+      </w:pPr>
+      <w:rPr>
+        <w:rFonts w:ascii="Symbol" w:hAnsi="Symbol" w:hint="default"/>
+      </w:rPr>
+    </w:lvl>
+    <w:lvl w:ilvl="7" w:tplc="04150003" w:tentative="1">
+      <w:start w:val="1"/>
+      <w:numFmt w:val="bullet"/>
+      <w:lvlText w:val="o"/>
+      <w:lvlJc w:val="left"/>
+      <w:pPr>
+        <w:ind w:left="5760" w:hanging="360"/>
+      </w:pPr>
+      <w:rPr>
+        <w:rFonts w:ascii="Courier New" w:hAnsi="Courier New" w:cs="Courier New" w:hint="default"/>
+      </w:rPr>
+    </w:lvl>
+    <w:lvl w:ilvl="8" w:tplc="04150005" w:tentative="1">
+      <w:start w:val="1"/>
+      <w:numFmt w:val="bullet"/>
+      <w:lvlText w:val=""/>
+      <w:lvlJc w:val="left"/>
+      <w:pPr>
+        <w:ind w:left="6480" w:hanging="360"/>
+      </w:pPr>
+      <w:rPr>
+        <w:rFonts w:ascii="Wingdings" w:hAnsi="Wingdings" w:hint="default"/>
+      </w:rPr>
+    </w:lvl>
+  </w:abstractNum>
+  <w:abstractNum w:abstractNumId="3" w15:restartNumberingAfterBreak="0">
     <w:nsid w:val="3ADB2601"/>
     <w:multiLevelType w:val="hybridMultilevel"/>
     <w:tmpl w:val="4F84CC44"/>
@@ -2735,7 +3444,7 @@
       </w:pPr>
     </w:lvl>
   </w:abstractNum>
-  <w:abstractNum w:abstractNumId="2" w15:restartNumberingAfterBreak="0">
+  <w:abstractNum w:abstractNumId="4" w15:restartNumberingAfterBreak="0">
     <w:nsid w:val="3E5F1543"/>
     <w:multiLevelType w:val="hybridMultilevel"/>
     <w:tmpl w:val="CC94E650"/>
@@ -2848,7 +3557,7 @@
       </w:rPr>
     </w:lvl>
   </w:abstractNum>
-  <w:abstractNum w:abstractNumId="3" w15:restartNumberingAfterBreak="0">
+  <w:abstractNum w:abstractNumId="5" w15:restartNumberingAfterBreak="0">
     <w:nsid w:val="58D24121"/>
     <w:multiLevelType w:val="hybridMultilevel"/>
     <w:tmpl w:val="BB3C7644"/>
@@ -2937,7 +3646,7 @@
       </w:pPr>
     </w:lvl>
   </w:abstractNum>
-  <w:abstractNum w:abstractNumId="4" w15:restartNumberingAfterBreak="0">
+  <w:abstractNum w:abstractNumId="6" w15:restartNumberingAfterBreak="0">
     <w:nsid w:val="72173421"/>
     <w:multiLevelType w:val="hybridMultilevel"/>
     <w:tmpl w:val="3BA44BF2"/>
@@ -3050,7 +3759,7 @@
       </w:rPr>
     </w:lvl>
   </w:abstractNum>
-  <w:abstractNum w:abstractNumId="5" w15:restartNumberingAfterBreak="0">
+  <w:abstractNum w:abstractNumId="7" w15:restartNumberingAfterBreak="0">
     <w:nsid w:val="79EC26D9"/>
     <w:multiLevelType w:val="hybridMultilevel"/>
     <w:tmpl w:val="A1801374"/>
@@ -3139,29 +3848,151 @@
       </w:pPr>
     </w:lvl>
   </w:abstractNum>
+  <w:abstractNum w:abstractNumId="8" w15:restartNumberingAfterBreak="0">
+    <w:nsid w:val="7FF24419"/>
+    <w:multiLevelType w:val="hybridMultilevel"/>
+    <w:tmpl w:val="7BC4736A"/>
+    <w:lvl w:ilvl="0" w:tplc="04150001">
+      <w:start w:val="1"/>
+      <w:numFmt w:val="bullet"/>
+      <w:lvlText w:val=""/>
+      <w:lvlJc w:val="left"/>
+      <w:pPr>
+        <w:ind w:left="720" w:hanging="360"/>
+      </w:pPr>
+      <w:rPr>
+        <w:rFonts w:ascii="Symbol" w:hAnsi="Symbol" w:hint="default"/>
+      </w:rPr>
+    </w:lvl>
+    <w:lvl w:ilvl="1" w:tplc="04150003" w:tentative="1">
+      <w:start w:val="1"/>
+      <w:numFmt w:val="bullet"/>
+      <w:lvlText w:val="o"/>
+      <w:lvlJc w:val="left"/>
+      <w:pPr>
+        <w:ind w:left="1440" w:hanging="360"/>
+      </w:pPr>
+      <w:rPr>
+        <w:rFonts w:ascii="Courier New" w:hAnsi="Courier New" w:cs="Courier New" w:hint="default"/>
+      </w:rPr>
+    </w:lvl>
+    <w:lvl w:ilvl="2" w:tplc="04150005" w:tentative="1">
+      <w:start w:val="1"/>
+      <w:numFmt w:val="bullet"/>
+      <w:lvlText w:val=""/>
+      <w:lvlJc w:val="left"/>
+      <w:pPr>
+        <w:ind w:left="2160" w:hanging="360"/>
+      </w:pPr>
+      <w:rPr>
+        <w:rFonts w:ascii="Wingdings" w:hAnsi="Wingdings" w:hint="default"/>
+      </w:rPr>
+    </w:lvl>
+    <w:lvl w:ilvl="3" w:tplc="04150001" w:tentative="1">
+      <w:start w:val="1"/>
+      <w:numFmt w:val="bullet"/>
+      <w:lvlText w:val=""/>
+      <w:lvlJc w:val="left"/>
+      <w:pPr>
+        <w:ind w:left="2880" w:hanging="360"/>
+      </w:pPr>
+      <w:rPr>
+        <w:rFonts w:ascii="Symbol" w:hAnsi="Symbol" w:hint="default"/>
+      </w:rPr>
+    </w:lvl>
+    <w:lvl w:ilvl="4" w:tplc="04150003" w:tentative="1">
+      <w:start w:val="1"/>
+      <w:numFmt w:val="bullet"/>
+      <w:lvlText w:val="o"/>
+      <w:lvlJc w:val="left"/>
+      <w:pPr>
+        <w:ind w:left="3600" w:hanging="360"/>
+      </w:pPr>
+      <w:rPr>
+        <w:rFonts w:ascii="Courier New" w:hAnsi="Courier New" w:cs="Courier New" w:hint="default"/>
+      </w:rPr>
+    </w:lvl>
+    <w:lvl w:ilvl="5" w:tplc="04150005" w:tentative="1">
+      <w:start w:val="1"/>
+      <w:numFmt w:val="bullet"/>
+      <w:lvlText w:val=""/>
+      <w:lvlJc w:val="left"/>
+      <w:pPr>
+        <w:ind w:left="4320" w:hanging="360"/>
+      </w:pPr>
+      <w:rPr>
+        <w:rFonts w:ascii="Wingdings" w:hAnsi="Wingdings" w:hint="default"/>
+      </w:rPr>
+    </w:lvl>
+    <w:lvl w:ilvl="6" w:tplc="04150001" w:tentative="1">
+      <w:start w:val="1"/>
+      <w:numFmt w:val="bullet"/>
+      <w:lvlText w:val=""/>
+      <w:lvlJc w:val="left"/>
+      <w:pPr>
+        <w:ind w:left="5040" w:hanging="360"/>
+      </w:pPr>
+      <w:rPr>
+        <w:rFonts w:ascii="Symbol" w:hAnsi="Symbol" w:hint="default"/>
+      </w:rPr>
+    </w:lvl>
+    <w:lvl w:ilvl="7" w:tplc="04150003" w:tentative="1">
+      <w:start w:val="1"/>
+      <w:numFmt w:val="bullet"/>
+      <w:lvlText w:val="o"/>
+      <w:lvlJc w:val="left"/>
+      <w:pPr>
+        <w:ind w:left="5760" w:hanging="360"/>
+      </w:pPr>
+      <w:rPr>
+        <w:rFonts w:ascii="Courier New" w:hAnsi="Courier New" w:cs="Courier New" w:hint="default"/>
+      </w:rPr>
+    </w:lvl>
+    <w:lvl w:ilvl="8" w:tplc="04150005" w:tentative="1">
+      <w:start w:val="1"/>
+      <w:numFmt w:val="bullet"/>
+      <w:lvlText w:val=""/>
+      <w:lvlJc w:val="left"/>
+      <w:pPr>
+        <w:ind w:left="6480" w:hanging="360"/>
+      </w:pPr>
+      <w:rPr>
+        <w:rFonts w:ascii="Wingdings" w:hAnsi="Wingdings" w:hint="default"/>
+      </w:rPr>
+    </w:lvl>
+  </w:abstractNum>
   <w:num w:numId="1">
+    <w:abstractNumId w:val="7"/>
+  </w:num>
+  <w:num w:numId="2">
+    <w:abstractNumId w:val="4"/>
+  </w:num>
+  <w:num w:numId="3">
+    <w:abstractNumId w:val="6"/>
+  </w:num>
+  <w:num w:numId="4">
+    <w:abstractNumId w:val="1"/>
+  </w:num>
+  <w:num w:numId="5">
     <w:abstractNumId w:val="5"/>
   </w:num>
-  <w:num w:numId="2">
+  <w:num w:numId="6">
+    <w:abstractNumId w:val="3"/>
+  </w:num>
+  <w:num w:numId="7">
+    <w:abstractNumId w:val="8"/>
+  </w:num>
+  <w:num w:numId="8">
     <w:abstractNumId w:val="2"/>
   </w:num>
-  <w:num w:numId="3">
-    <w:abstractNumId w:val="4"/>
-  </w:num>
-  <w:num w:numId="4">
+  <w:num w:numId="9">
     <w:abstractNumId w:val="0"/>
-  </w:num>
-  <w:num w:numId="5">
-    <w:abstractNumId w:val="3"/>
-  </w:num>
-  <w:num w:numId="6">
-    <w:abstractNumId w:val="1"/>
   </w:num>
 </w:numbering>
 </file>
 
 <file path=word/styles.xml><?xml version="1.0" encoding="utf-8"?>
-<w:styles xmlns:mc="http://schemas.openxmlformats.org/markup-compatibility/2006" xmlns:r="http://schemas.openxmlformats.org/officeDocument/2006/relationships" xmlns:w="http://schemas.openxmlformats.org/wordprocessingml/2006/main" xmlns:w14="http://schemas.microsoft.com/office/word/2010/wordml" xmlns:w15="http://schemas.microsoft.com/office/word/2012/wordml" mc:Ignorable="w14 w15">
+<w:styles xmlns:mc="http://schemas.openxmlformats.org/markup-compatibility/2006" xmlns:r="http://schemas.openxmlformats.org/officeDocument/2006/relationships" xmlns:w="http://schemas.openxmlformats.org/wordprocessingml/2006/main" xmlns:w14="http://schemas.microsoft.com/office/word/2010/wordml" xmlns:w15="http://schemas.microsoft.com/office/word/2012/wordml" xmlns:w16cid="http://schemas.microsoft.com/office/word/2016/wordml/cid" xmlns:w16se="http://schemas.microsoft.com/office/word/2015/wordml/symex" mc:Ignorable="w14 w15 w16se w16cid">
   <w:docDefaults>
     <w:rPrDefault>
       <w:rPr>
@@ -3177,7 +4008,7 @@
       </w:pPr>
     </w:pPrDefault>
   </w:docDefaults>
-  <w:latentStyles w:defLockedState="0" w:defUIPriority="99" w:defSemiHidden="0" w:defUnhideWhenUsed="0" w:defQFormat="0" w:count="371">
+  <w:latentStyles w:defLockedState="0" w:defUIPriority="99" w:defSemiHidden="0" w:defUnhideWhenUsed="0" w:defQFormat="0" w:count="376">
     <w:lsdException w:name="Normal" w:uiPriority="0" w:qFormat="1"/>
     <w:lsdException w:name="heading 1" w:uiPriority="9" w:qFormat="1"/>
     <w:lsdException w:name="heading 2" w:semiHidden="1" w:uiPriority="9" w:unhideWhenUsed="1" w:qFormat="1"/>
@@ -3283,7 +4114,6 @@
     <w:lsdException w:name="HTML Sample" w:semiHidden="1" w:unhideWhenUsed="1"/>
     <w:lsdException w:name="HTML Typewriter" w:semiHidden="1" w:unhideWhenUsed="1"/>
     <w:lsdException w:name="HTML Variable" w:semiHidden="1" w:unhideWhenUsed="1"/>
-    <w:lsdException w:name="Normal Table" w:semiHidden="1" w:unhideWhenUsed="1"/>
     <w:lsdException w:name="annotation subject" w:semiHidden="1" w:unhideWhenUsed="1"/>
     <w:lsdException w:name="No List" w:semiHidden="1" w:unhideWhenUsed="1"/>
     <w:lsdException w:name="Outline List 1" w:semiHidden="1" w:unhideWhenUsed="1"/>
@@ -3326,11 +4156,8 @@
     <w:lsdException w:name="Table Contemporary" w:semiHidden="1" w:unhideWhenUsed="1"/>
     <w:lsdException w:name="Table Elegant" w:semiHidden="1" w:unhideWhenUsed="1"/>
     <w:lsdException w:name="Table Professional" w:semiHidden="1" w:unhideWhenUsed="1"/>
-    <w:lsdException w:name="Table Subtle 1" w:semiHidden="1" w:unhideWhenUsed="1"/>
     <w:lsdException w:name="Table Subtle 2" w:semiHidden="1" w:unhideWhenUsed="1"/>
     <w:lsdException w:name="Table Web 1" w:semiHidden="1" w:unhideWhenUsed="1"/>
-    <w:lsdException w:name="Table Web 2" w:semiHidden="1" w:unhideWhenUsed="1"/>
-    <w:lsdException w:name="Table Web 3" w:semiHidden="1" w:unhideWhenUsed="1"/>
     <w:lsdException w:name="Balloon Text" w:semiHidden="1" w:unhideWhenUsed="1"/>
     <w:lsdException w:name="Table Grid" w:uiPriority="39"/>
     <w:lsdException w:name="Table Theme" w:semiHidden="1" w:unhideWhenUsed="1"/>
@@ -3549,6 +4376,11 @@
     <w:lsdException w:name="List Table 5 Dark Accent 6" w:uiPriority="50"/>
     <w:lsdException w:name="List Table 6 Colorful Accent 6" w:uiPriority="51"/>
     <w:lsdException w:name="List Table 7 Colorful Accent 6" w:uiPriority="52"/>
+    <w:lsdException w:name="Mention" w:semiHidden="1" w:unhideWhenUsed="1"/>
+    <w:lsdException w:name="Smart Hyperlink" w:semiHidden="1" w:unhideWhenUsed="1"/>
+    <w:lsdException w:name="Hashtag" w:semiHidden="1" w:unhideWhenUsed="1"/>
+    <w:lsdException w:name="Unresolved Mention" w:semiHidden="1" w:unhideWhenUsed="1"/>
+    <w:lsdException w:name="Smart Link" w:semiHidden="1" w:unhideWhenUsed="1"/>
   </w:latentStyles>
   <w:style w:type="paragraph" w:default="1" w:styleId="Normalny">
     <w:name w:val="Normal"/>
@@ -3653,6 +4485,25 @@
       <w:rFonts w:cs="Mangal"/>
       <w:szCs w:val="21"/>
     </w:rPr>
+  </w:style>
+  <w:style w:type="table" w:styleId="Tabela-Siatka">
+    <w:name w:val="Table Grid"/>
+    <w:basedOn w:val="Standardowy"/>
+    <w:uiPriority w:val="39"/>
+    <w:rsid w:val="007E210C"/>
+    <w:pPr>
+      <w:spacing w:after="0" w:line="240" w:lineRule="auto"/>
+    </w:pPr>
+    <w:tblPr>
+      <w:tblBorders>
+        <w:top w:val="single" w:sz="4" w:space="0" w:color="auto"/>
+        <w:left w:val="single" w:sz="4" w:space="0" w:color="auto"/>
+        <w:bottom w:val="single" w:sz="4" w:space="0" w:color="auto"/>
+        <w:right w:val="single" w:sz="4" w:space="0" w:color="auto"/>
+        <w:insideH w:val="single" w:sz="4" w:space="0" w:color="auto"/>
+        <w:insideV w:val="single" w:sz="4" w:space="0" w:color="auto"/>
+      </w:tblBorders>
+    </w:tblPr>
   </w:style>
 </w:styles>
 </file>
@@ -3923,7 +4774,7 @@
 </file>
 
 <file path=customXml/itemProps1.xml><?xml version="1.0" encoding="utf-8"?>
-<ds:datastoreItem xmlns:ds="http://schemas.openxmlformats.org/officeDocument/2006/customXml" ds:itemID="{1606C0F7-E5F9-4E43-8CB0-BB5649906F45}">
+<ds:datastoreItem xmlns:ds="http://schemas.openxmlformats.org/officeDocument/2006/customXml" ds:itemID="{26965DB8-6FBA-48BA-81F8-1E024959E492}">
   <ds:schemaRefs>
     <ds:schemaRef ds:uri="http://schemas.openxmlformats.org/officeDocument/2006/bibliography"/>
   </ds:schemaRefs>

</xml_diff>

<commit_message>
Jakiś schemat i wnioski
</commit_message>
<xml_diff>
--- a/Lab9/Sprawozdanie_9.docx
+++ b/Lab9/Sprawozdanie_9.docx
@@ -1,6 +1,6 @@
 
 <file path=word/document.xml><?xml version="1.0" encoding="utf-8"?>
-<w:document xmlns:wpc="http://schemas.microsoft.com/office/word/2010/wordprocessingCanvas" xmlns:cx="http://schemas.microsoft.com/office/drawing/2014/chartex" xmlns:cx1="http://schemas.microsoft.com/office/drawing/2015/9/8/chartex" xmlns:cx2="http://schemas.microsoft.com/office/drawing/2015/10/21/chartex" xmlns:cx3="http://schemas.microsoft.com/office/drawing/2016/5/9/chartex" xmlns:cx4="http://schemas.microsoft.com/office/drawing/2016/5/10/chartex" xmlns:cx5="http://schemas.microsoft.com/office/drawing/2016/5/11/chartex" xmlns:cx6="http://schemas.microsoft.com/office/drawing/2016/5/12/chartex" xmlns:cx7="http://schemas.microsoft.com/office/drawing/2016/5/13/chartex" xmlns:cx8="http://schemas.microsoft.com/office/drawing/2016/5/14/chartex" xmlns:mc="http://schemas.openxmlformats.org/markup-compatibility/2006" xmlns:aink="http://schemas.microsoft.com/office/drawing/2016/ink" xmlns:am3d="http://schemas.microsoft.com/office/drawing/2017/model3d" xmlns:o="urn:schemas-microsoft-com:office:office" xmlns:r="http://schemas.openxmlformats.org/officeDocument/2006/relationships" xmlns:m="http://schemas.openxmlformats.org/officeDocument/2006/math" xmlns:v="urn:schemas-microsoft-com:vml" xmlns:wp14="http://schemas.microsoft.com/office/word/2010/wordprocessingDrawing" xmlns:wp="http://schemas.openxmlformats.org/drawingml/2006/wordprocessingDrawing" xmlns:w10="urn:schemas-microsoft-com:office:word" xmlns:w="http://schemas.openxmlformats.org/wordprocessingml/2006/main" xmlns:w14="http://schemas.microsoft.com/office/word/2010/wordml" xmlns:w15="http://schemas.microsoft.com/office/word/2012/wordml" xmlns:w16cid="http://schemas.microsoft.com/office/word/2016/wordml/cid" xmlns:w16se="http://schemas.microsoft.com/office/word/2015/wordml/symex" xmlns:wpg="http://schemas.microsoft.com/office/word/2010/wordprocessingGroup" xmlns:wpi="http://schemas.microsoft.com/office/word/2010/wordprocessingInk" xmlns:wne="http://schemas.microsoft.com/office/word/2006/wordml" xmlns:wps="http://schemas.microsoft.com/office/word/2010/wordprocessingShape" mc:Ignorable="w14 w15 w16se w16cid wp14">
+<w:document xmlns:wpc="http://schemas.microsoft.com/office/word/2010/wordprocessingCanvas" xmlns:mc="http://schemas.openxmlformats.org/markup-compatibility/2006" xmlns:o="urn:schemas-microsoft-com:office:office" xmlns:r="http://schemas.openxmlformats.org/officeDocument/2006/relationships" xmlns:m="http://schemas.openxmlformats.org/officeDocument/2006/math" xmlns:v="urn:schemas-microsoft-com:vml" xmlns:wp14="http://schemas.microsoft.com/office/word/2010/wordprocessingDrawing" xmlns:wp="http://schemas.openxmlformats.org/drawingml/2006/wordprocessingDrawing" xmlns:w10="urn:schemas-microsoft-com:office:word" xmlns:w="http://schemas.openxmlformats.org/wordprocessingml/2006/main" xmlns:w14="http://schemas.microsoft.com/office/word/2010/wordml" xmlns:w15="http://schemas.microsoft.com/office/word/2012/wordml" xmlns:wpg="http://schemas.microsoft.com/office/word/2010/wordprocessingGroup" xmlns:wpi="http://schemas.microsoft.com/office/word/2010/wordprocessingInk" xmlns:wne="http://schemas.microsoft.com/office/word/2006/wordml" xmlns:wps="http://schemas.microsoft.com/office/word/2010/wordprocessingShape" mc:Ignorable="w14 w15 wp14">
   <w:body>
     <w:p>
       <w:pPr>
@@ -676,7 +676,6 @@
       <w:pPr>
         <w:pStyle w:val="Standard"/>
         <w:spacing w:line="276" w:lineRule="auto"/>
-        <w:ind w:left="720"/>
         <w:jc w:val="both"/>
         <w:rPr>
           <w:b/>
@@ -690,18 +689,12 @@
         <w:spacing w:line="276" w:lineRule="auto"/>
         <w:ind w:left="360"/>
         <w:jc w:val="both"/>
-        <w:rPr>
-          <w:b/>
-          <w:bCs/>
-        </w:rPr>
-      </w:pPr>
-      <w:r>
-        <w:t xml:space="preserve">Stanowisko laboratoryjne składa się z układu mechanicznego z kierunkowym czujnikiem oświetlenia, czujnikami aktualnej pozycji fotoogniw oraz krańcowymi czujnikami i wyłącznikami ruchu. Te ostatni działają niezależnie od sterowania, dzięki czemu zabezpieczają układ przed uszkodzeniem. Silniki odpowiadające za obrót baterii słonecznych zasilane są prądem stałym o napięciu 12V. Sterowanie nimi odbywa się za pomocą czterech przekaźników, które z kolei sterowane są wyjściami cyfrowymi modułu ADAM4050. Przekaźniki tworzą dwa mostki H, co pozwala na całkowicie niezależne sterowanie kierunkiem obrotów osi elewacji i azymutu. Prędkość obrotowa każdego z silników też jest regulowana niezależnie; za pomocą dwóch tranzystorów IRLZ44N, sterowanych sygnałami napięciowymi z analogowych wyjść modułu ADAM4024. Sygnały napięciowe z czujnika oświetlenia i czujnika położenia fotoogniw podawane są na wejścia modułu ADAM4018, a dyskretne sygnały z wyłączników krańcowych odbiera moduł ADAM4050. </w:t>
-      </w:r>
-      <w:bookmarkStart w:id="0" w:name="_GoBack"/>
-      <w:bookmarkEnd w:id="0"/>
-      <w:r>
-        <w:t>Wszystkie moduły połączone są wspólną magistralą RS485 i dalej za pośrednictwem modemu radiowego z komputerem.</w:t>
+      </w:pPr>
+      <w:r>
+        <w:t xml:space="preserve">Stanowisko laboratoryjne składa się z układu mechanicznego z kierunkowym czujnikiem oświetlenia, czujnikami aktualnej pozycji fotoogniw oraz krańcowymi czujnikami i wyłącznikami ruchu. Te ostatni działają niezależnie od sterowania, dzięki czemu zabezpieczają układ przed uszkodzeniem. Silniki odpowiadające za obrót baterii słonecznych zasilane są prądem stałym o napięciu 12V. Sterowanie nimi odbywa się za pomocą czterech przekaźników, które z kolei sterowane są wyjściami cyfrowymi modułu ADAM4050. Przekaźniki tworzą dwa mostki H, co pozwala na całkowicie niezależne sterowanie kierunkiem obrotów osi elewacji i azymutu. Prędkość obrotowa każdego z silników też jest regulowana niezależnie; za pomocą dwóch tranzystorów IRLZ44N, sterowanych sygnałami napięciowymi z analogowych wyjść modułu ADAM4024. </w:t>
+      </w:r>
+      <w:r>
+        <w:t>Układ sterowania kierunkiem i prędkością silników pokazano na rys. 1.</w:t>
       </w:r>
     </w:p>
     <w:p>
@@ -711,33 +704,94 @@
         <w:ind w:left="360"/>
         <w:jc w:val="both"/>
         <w:rPr>
-          <w:b/>
-        </w:rPr>
-      </w:pPr>
-      <w:r>
-        <w:rPr>
-          <w:b/>
-          <w:highlight w:val="yellow"/>
-        </w:rPr>
-        <w:t>-schemat</w:t>
+          <w:noProof/>
+          <w:lang w:eastAsia="pl-PL" w:bidi="ar-SA"/>
+        </w:rPr>
+      </w:pPr>
+      <w:r>
+        <w:t>Sygnały napięciowe z czujnika oświetlenia i czujnika położenia fotoogniw podawane są na wejścia modułu ADAM4018, a dyskretne sygnały z wyłączników krańcowych odbiera moduł ADAM4050. Wszystkie moduły połączone są wspólną magistralą RS485 i dalej za pośrednictwem modemu radiowego z komputerem.</w:t>
+      </w:r>
+      <w:r>
+        <w:rPr>
+          <w:noProof/>
+          <w:lang w:eastAsia="pl-PL" w:bidi="ar-SA"/>
+        </w:rPr>
+        <w:t xml:space="preserve"> </w:t>
       </w:r>
     </w:p>
     <w:p>
       <w:pPr>
         <w:pStyle w:val="Standard"/>
+        <w:keepNext/>
         <w:spacing w:line="276" w:lineRule="auto"/>
-        <w:jc w:val="both"/>
-      </w:pPr>
+        <w:ind w:left="360"/>
+        <w:jc w:val="center"/>
+      </w:pPr>
+      <w:r>
+        <w:rPr>
+          <w:noProof/>
+          <w:lang w:eastAsia="pl-PL" w:bidi="ar-SA"/>
+        </w:rPr>
+        <w:lastRenderedPageBreak/>
+        <w:drawing>
+          <wp:inline distT="0" distB="0" distL="0" distR="0" wp14:anchorId="1B51A8DF" wp14:editId="26C839F8">
+            <wp:extent cx="5661660" cy="2432552"/>
+            <wp:effectExtent l="0" t="0" r="0" b="6350"/>
+            <wp:docPr id="7" name="Obraz 7"/>
+            <wp:cNvGraphicFramePr>
+              <a:graphicFrameLocks xmlns:a="http://schemas.openxmlformats.org/drawingml/2006/main" noChangeAspect="1"/>
+            </wp:cNvGraphicFramePr>
+            <a:graphic xmlns:a="http://schemas.openxmlformats.org/drawingml/2006/main">
+              <a:graphicData uri="http://schemas.openxmlformats.org/drawingml/2006/picture">
+                <pic:pic xmlns:pic="http://schemas.openxmlformats.org/drawingml/2006/picture">
+                  <pic:nvPicPr>
+                    <pic:cNvPr id="1" name=""/>
+                    <pic:cNvPicPr/>
+                  </pic:nvPicPr>
+                  <pic:blipFill>
+                    <a:blip r:embed="rId6"/>
+                    <a:stretch>
+                      <a:fillRect/>
+                    </a:stretch>
+                  </pic:blipFill>
+                  <pic:spPr>
+                    <a:xfrm>
+                      <a:off x="0" y="0"/>
+                      <a:ext cx="5667927" cy="2435245"/>
+                    </a:xfrm>
+                    <a:prstGeom prst="rect">
+                      <a:avLst/>
+                    </a:prstGeom>
+                  </pic:spPr>
+                </pic:pic>
+              </a:graphicData>
+            </a:graphic>
+          </wp:inline>
+        </w:drawing>
+      </w:r>
     </w:p>
     <w:p>
       <w:pPr>
-        <w:suppressAutoHyphens w:val="0"/>
-        <w:autoSpaceDN/>
-        <w:spacing w:after="160" w:line="259" w:lineRule="auto"/>
-        <w:textAlignment w:val="auto"/>
-      </w:pPr>
-      <w:r>
-        <w:br w:type="page"/>
+        <w:pStyle w:val="Legenda"/>
+        <w:jc w:val="center"/>
+        <w:rPr>
+          <w:b/>
+          <w:bCs/>
+        </w:rPr>
+      </w:pPr>
+      <w:r>
+        <w:t xml:space="preserve">Rysunek </w:t>
+      </w:r>
+      <w:fldSimple w:instr=" SEQ Rysunek \* ARABIC ">
+        <w:r>
+          <w:rPr>
+            <w:noProof/>
+          </w:rPr>
+          <w:t>1</w:t>
+        </w:r>
+      </w:fldSimple>
+      <w:r>
+        <w:t>: Układ sterowania kierunkiem i prędkością silników</w:t>
       </w:r>
     </w:p>
     <w:p>
@@ -748,7 +802,6 @@
         <w:jc w:val="both"/>
       </w:pPr>
       <w:r>
-        <w:lastRenderedPageBreak/>
         <w:t xml:space="preserve">W ćwiczeniu wykorzystano następujące sygnały pomiarowe i sterujące układem: </w:t>
       </w:r>
     </w:p>
@@ -1243,6 +1296,7 @@
           <w:noProof/>
           <w:lang w:eastAsia="pl-PL" w:bidi="ar-SA"/>
         </w:rPr>
+        <w:lastRenderedPageBreak/>
         <mc:AlternateContent>
           <mc:Choice Requires="wps">
             <w:drawing>
@@ -1310,7 +1364,7 @@
                                 <wp:inline distT="0" distB="0" distL="0" distR="0">
                                   <wp:extent cx="58420" cy="65501"/>
                                   <wp:effectExtent l="0" t="0" r="0" b="0"/>
-                                  <wp:docPr id="10" name="Obraz 10"/>
+                                  <wp:docPr id="8" name="Obraz 8"/>
                                   <wp:cNvGraphicFramePr>
                                     <a:graphicFrameLocks xmlns:a="http://schemas.openxmlformats.org/drawingml/2006/main" noChangeAspect="1"/>
                                   </wp:cNvGraphicFramePr>
@@ -1324,7 +1378,7 @@
                                           </pic:cNvPicPr>
                                         </pic:nvPicPr>
                                         <pic:blipFill>
-                                          <a:blip r:embed="rId6">
+                                          <a:blip r:embed="rId7">
                                             <a:extLst>
                                               <a:ext uri="{28A0092B-C50C-407E-A947-70E740481C1C}">
                                                 <a14:useLocalDpi xmlns:a14="http://schemas.microsoft.com/office/drawing/2010/main" val="0"/>
@@ -1376,7 +1430,7 @@
               </wp:anchor>
             </w:drawing>
           </mc:Choice>
-          <mc:Fallback>
+          <mc:Fallback xmlns:w16se="http://schemas.microsoft.com/office/word/2015/wordml/symex" xmlns:w16cid="http://schemas.microsoft.com/office/word/2016/wordml/cid" xmlns:am3d="http://schemas.microsoft.com/office/drawing/2017/model3d" xmlns:aink="http://schemas.microsoft.com/office/drawing/2016/ink" xmlns:cx8="http://schemas.microsoft.com/office/drawing/2016/5/14/chartex" xmlns:cx7="http://schemas.microsoft.com/office/drawing/2016/5/13/chartex" xmlns:cx6="http://schemas.microsoft.com/office/drawing/2016/5/12/chartex" xmlns:cx5="http://schemas.microsoft.com/office/drawing/2016/5/11/chartex" xmlns:cx4="http://schemas.microsoft.com/office/drawing/2016/5/10/chartex" xmlns:cx3="http://schemas.microsoft.com/office/drawing/2016/5/9/chartex" xmlns:cx2="http://schemas.microsoft.com/office/drawing/2015/10/21/chartex" xmlns:cx1="http://schemas.microsoft.com/office/drawing/2015/9/8/chartex" xmlns:cx="http://schemas.microsoft.com/office/drawing/2014/chartex">
             <w:pict>
               <v:shapetype w14:anchorId="3AEB0D0B" id="_x0000_t202" coordsize="21600,21600" o:spt="202" path="m,l,21600r21600,l21600,xe">
                 <v:stroke joinstyle="miter"/>
@@ -1412,7 +1466,7 @@
                                     </pic:cNvPicPr>
                                   </pic:nvPicPr>
                                   <pic:blipFill>
-                                    <a:blip r:embed="rId6">
+                                    <a:blip r:embed="rId8">
                                       <a:extLst>
                                         <a:ext uri="{28A0092B-C50C-407E-A947-70E740481C1C}">
                                           <a14:useLocalDpi xmlns:a14="http://schemas.microsoft.com/office/drawing/2010/main" val="0"/>
@@ -1536,7 +1590,7 @@
               </wp:anchor>
             </w:drawing>
           </mc:Choice>
-          <mc:Fallback>
+          <mc:Fallback xmlns:w16se="http://schemas.microsoft.com/office/word/2015/wordml/symex" xmlns:w16cid="http://schemas.microsoft.com/office/word/2016/wordml/cid" xmlns:am3d="http://schemas.microsoft.com/office/drawing/2017/model3d" xmlns:aink="http://schemas.microsoft.com/office/drawing/2016/ink" xmlns:cx8="http://schemas.microsoft.com/office/drawing/2016/5/14/chartex" xmlns:cx7="http://schemas.microsoft.com/office/drawing/2016/5/13/chartex" xmlns:cx6="http://schemas.microsoft.com/office/drawing/2016/5/12/chartex" xmlns:cx5="http://schemas.microsoft.com/office/drawing/2016/5/11/chartex" xmlns:cx4="http://schemas.microsoft.com/office/drawing/2016/5/10/chartex" xmlns:cx3="http://schemas.microsoft.com/office/drawing/2016/5/9/chartex" xmlns:cx2="http://schemas.microsoft.com/office/drawing/2015/10/21/chartex" xmlns:cx1="http://schemas.microsoft.com/office/drawing/2015/9/8/chartex" xmlns:cx="http://schemas.microsoft.com/office/drawing/2014/chartex">
             <w:pict>
               <v:shape w14:anchorId="67458AF0" id="Pole tekstowe 14" o:spid="_x0000_s1027" type="#_x0000_t202" style="position:absolute;left:0;text-align:left;margin-left:335.7pt;margin-top:114.3pt;width:19.5pt;height:21.6pt;z-index:251669504;visibility:visible;mso-wrap-style:square;mso-width-percent:0;mso-height-percent:0;mso-wrap-distance-left:9pt;mso-wrap-distance-top:0;mso-wrap-distance-right:9pt;mso-wrap-distance-bottom:0;mso-position-horizontal:absolute;mso-position-horizontal-relative:text;mso-position-vertical:absolute;mso-position-vertical-relative:text;mso-width-percent:0;mso-height-percent:0;mso-width-relative:margin;mso-height-relative:margin;v-text-anchor:top" o:gfxdata="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" fillcolor="white [3201]" strokeweight=".5pt">
                 <v:textbox>
@@ -1638,7 +1692,7 @@
               </wp:anchor>
             </w:drawing>
           </mc:Choice>
-          <mc:Fallback>
+          <mc:Fallback xmlns:w16se="http://schemas.microsoft.com/office/word/2015/wordml/symex" xmlns:w16cid="http://schemas.microsoft.com/office/word/2016/wordml/cid" xmlns:am3d="http://schemas.microsoft.com/office/drawing/2017/model3d" xmlns:aink="http://schemas.microsoft.com/office/drawing/2016/ink" xmlns:cx8="http://schemas.microsoft.com/office/drawing/2016/5/14/chartex" xmlns:cx7="http://schemas.microsoft.com/office/drawing/2016/5/13/chartex" xmlns:cx6="http://schemas.microsoft.com/office/drawing/2016/5/12/chartex" xmlns:cx5="http://schemas.microsoft.com/office/drawing/2016/5/11/chartex" xmlns:cx4="http://schemas.microsoft.com/office/drawing/2016/5/10/chartex" xmlns:cx3="http://schemas.microsoft.com/office/drawing/2016/5/9/chartex" xmlns:cx2="http://schemas.microsoft.com/office/drawing/2015/10/21/chartex" xmlns:cx1="http://schemas.microsoft.com/office/drawing/2015/9/8/chartex" xmlns:cx="http://schemas.microsoft.com/office/drawing/2014/chartex">
             <w:pict>
               <v:shape w14:anchorId="67458AF0" id="Pole tekstowe 13" o:spid="_x0000_s1028" type="#_x0000_t202" style="position:absolute;left:0;text-align:left;margin-left:291pt;margin-top:112.5pt;width:19.5pt;height:21.6pt;z-index:251667456;visibility:visible;mso-wrap-style:square;mso-width-percent:0;mso-height-percent:0;mso-wrap-distance-left:9pt;mso-wrap-distance-top:0;mso-wrap-distance-right:9pt;mso-wrap-distance-bottom:0;mso-position-horizontal:absolute;mso-position-horizontal-relative:text;mso-position-vertical:absolute;mso-position-vertical-relative:text;mso-width-percent:0;mso-height-percent:0;mso-width-relative:margin;mso-height-relative:margin;v-text-anchor:top" o:gfxdata="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" fillcolor="white [3201]" strokeweight=".5pt">
                 <v:textbox>
@@ -1740,7 +1794,7 @@
               </wp:anchor>
             </w:drawing>
           </mc:Choice>
-          <mc:Fallback>
+          <mc:Fallback xmlns:w16se="http://schemas.microsoft.com/office/word/2015/wordml/symex" xmlns:w16cid="http://schemas.microsoft.com/office/word/2016/wordml/cid" xmlns:am3d="http://schemas.microsoft.com/office/drawing/2017/model3d" xmlns:aink="http://schemas.microsoft.com/office/drawing/2016/ink" xmlns:cx8="http://schemas.microsoft.com/office/drawing/2016/5/14/chartex" xmlns:cx7="http://schemas.microsoft.com/office/drawing/2016/5/13/chartex" xmlns:cx6="http://schemas.microsoft.com/office/drawing/2016/5/12/chartex" xmlns:cx5="http://schemas.microsoft.com/office/drawing/2016/5/11/chartex" xmlns:cx4="http://schemas.microsoft.com/office/drawing/2016/5/10/chartex" xmlns:cx3="http://schemas.microsoft.com/office/drawing/2016/5/9/chartex" xmlns:cx2="http://schemas.microsoft.com/office/drawing/2015/10/21/chartex" xmlns:cx1="http://schemas.microsoft.com/office/drawing/2015/9/8/chartex" xmlns:cx="http://schemas.microsoft.com/office/drawing/2014/chartex">
             <w:pict>
               <v:shape w14:anchorId="67458AF0" id="Pole tekstowe 12" o:spid="_x0000_s1029" type="#_x0000_t202" style="position:absolute;left:0;text-align:left;margin-left:443.1pt;margin-top:181.5pt;width:19.5pt;height:21.6pt;z-index:251665408;visibility:visible;mso-wrap-style:square;mso-width-percent:0;mso-height-percent:0;mso-wrap-distance-left:9pt;mso-wrap-distance-top:0;mso-wrap-distance-right:9pt;mso-wrap-distance-bottom:0;mso-position-horizontal:absolute;mso-position-horizontal-relative:text;mso-position-vertical:absolute;mso-position-vertical-relative:text;mso-width-percent:0;mso-height-percent:0;mso-width-relative:margin;mso-height-relative:margin;v-text-anchor:top" o:gfxdata="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" fillcolor="white [3201]" strokeweight=".5pt">
                 <v:textbox>
@@ -1842,7 +1896,7 @@
               </wp:anchor>
             </w:drawing>
           </mc:Choice>
-          <mc:Fallback>
+          <mc:Fallback xmlns:w16se="http://schemas.microsoft.com/office/word/2015/wordml/symex" xmlns:w16cid="http://schemas.microsoft.com/office/word/2016/wordml/cid" xmlns:am3d="http://schemas.microsoft.com/office/drawing/2017/model3d" xmlns:aink="http://schemas.microsoft.com/office/drawing/2016/ink" xmlns:cx8="http://schemas.microsoft.com/office/drawing/2016/5/14/chartex" xmlns:cx7="http://schemas.microsoft.com/office/drawing/2016/5/13/chartex" xmlns:cx6="http://schemas.microsoft.com/office/drawing/2016/5/12/chartex" xmlns:cx5="http://schemas.microsoft.com/office/drawing/2016/5/11/chartex" xmlns:cx4="http://schemas.microsoft.com/office/drawing/2016/5/10/chartex" xmlns:cx3="http://schemas.microsoft.com/office/drawing/2016/5/9/chartex" xmlns:cx2="http://schemas.microsoft.com/office/drawing/2015/10/21/chartex" xmlns:cx1="http://schemas.microsoft.com/office/drawing/2015/9/8/chartex" xmlns:cx="http://schemas.microsoft.com/office/drawing/2014/chartex">
             <w:pict>
               <v:shape w14:anchorId="3AEB0D0B" id="Pole tekstowe 11" o:spid="_x0000_s1030" type="#_x0000_t202" style="position:absolute;left:0;text-align:left;margin-left:446.1pt;margin-top:58.2pt;width:19.5pt;height:21.6pt;z-index:251663360;visibility:visible;mso-wrap-style:square;mso-width-percent:0;mso-height-percent:0;mso-wrap-distance-left:9pt;mso-wrap-distance-top:0;mso-wrap-distance-right:9pt;mso-wrap-distance-bottom:0;mso-position-horizontal:absolute;mso-position-horizontal-relative:text;mso-position-vertical:absolute;mso-position-vertical-relative:text;mso-width-percent:0;mso-height-percent:0;mso-width-relative:margin;mso-height-relative:margin;v-text-anchor:top" o:gfxdata="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" fillcolor="white [3201]" strokeweight=".5pt">
                 <v:textbox>
@@ -1944,7 +1998,7 @@
               </wp:anchor>
             </w:drawing>
           </mc:Choice>
-          <mc:Fallback>
+          <mc:Fallback xmlns:w16se="http://schemas.microsoft.com/office/word/2015/wordml/symex" xmlns:w16cid="http://schemas.microsoft.com/office/word/2016/wordml/cid" xmlns:am3d="http://schemas.microsoft.com/office/drawing/2017/model3d" xmlns:aink="http://schemas.microsoft.com/office/drawing/2016/ink" xmlns:cx8="http://schemas.microsoft.com/office/drawing/2016/5/14/chartex" xmlns:cx7="http://schemas.microsoft.com/office/drawing/2016/5/13/chartex" xmlns:cx6="http://schemas.microsoft.com/office/drawing/2016/5/12/chartex" xmlns:cx5="http://schemas.microsoft.com/office/drawing/2016/5/11/chartex" xmlns:cx4="http://schemas.microsoft.com/office/drawing/2016/5/10/chartex" xmlns:cx3="http://schemas.microsoft.com/office/drawing/2016/5/9/chartex" xmlns:cx2="http://schemas.microsoft.com/office/drawing/2015/10/21/chartex" xmlns:cx1="http://schemas.microsoft.com/office/drawing/2015/9/8/chartex" xmlns:cx="http://schemas.microsoft.com/office/drawing/2014/chartex">
             <w:pict>
               <v:shape id="Pole tekstowe 6" o:spid="_x0000_s1031" type="#_x0000_t202" style="position:absolute;left:0;text-align:left;margin-left:105.9pt;margin-top:0;width:19.5pt;height:21.6pt;z-index:251659264;visibility:visible;mso-wrap-style:square;mso-width-percent:0;mso-height-percent:0;mso-wrap-distance-left:9pt;mso-wrap-distance-top:0;mso-wrap-distance-right:9pt;mso-wrap-distance-bottom:0;mso-position-horizontal:absolute;mso-position-horizontal-relative:text;mso-position-vertical:absolute;mso-position-vertical-relative:text;mso-width-percent:0;mso-height-percent:0;mso-width-relative:margin;mso-height-relative:margin;v-text-anchor:top" o:gfxdata="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" fillcolor="white [3201]" strokeweight=".5pt">
                 <v:textbox>
@@ -1983,7 +2037,7 @@
                     <pic:cNvPicPr/>
                   </pic:nvPicPr>
                   <pic:blipFill rotWithShape="1">
-                    <a:blip r:embed="rId7">
+                    <a:blip r:embed="rId9">
                       <a:extLst>
                         <a:ext uri="{28A0092B-C50C-407E-A947-70E740481C1C}">
                           <a14:useLocalDpi xmlns:a14="http://schemas.microsoft.com/office/drawing/2010/main" val="0"/>
@@ -2028,14 +2082,36 @@
       <w:r>
         <w:t xml:space="preserve">Rysunek </w:t>
       </w:r>
-      <w:fldSimple w:instr=" SEQ Rysunek \* ARABIC ">
-        <w:r>
-          <w:rPr>
-            <w:noProof/>
-          </w:rPr>
-          <w:t>1</w:t>
-        </w:r>
-      </w:fldSimple>
+      <w:r>
+        <w:rPr>
+          <w:noProof/>
+        </w:rPr>
+        <w:fldChar w:fldCharType="begin"/>
+      </w:r>
+      <w:r>
+        <w:rPr>
+          <w:noProof/>
+        </w:rPr>
+        <w:instrText xml:space="preserve"> SEQ Rysunek \* ARABIC </w:instrText>
+      </w:r>
+      <w:r>
+        <w:rPr>
+          <w:noProof/>
+        </w:rPr>
+        <w:fldChar w:fldCharType="separate"/>
+      </w:r>
+      <w:r>
+        <w:rPr>
+          <w:noProof/>
+        </w:rPr>
+        <w:t>2</w:t>
+      </w:r>
+      <w:r>
+        <w:rPr>
+          <w:noProof/>
+        </w:rPr>
+        <w:fldChar w:fldCharType="end"/>
+      </w:r>
       <w:r>
         <w:t>: Wygląd okna display designer</w:t>
       </w:r>
@@ -2054,7 +2130,6 @@
           <w:noProof/>
           <w:lang w:eastAsia="pl-PL" w:bidi="ar-SA"/>
         </w:rPr>
-        <w:lastRenderedPageBreak/>
         <mc:AlternateContent>
           <mc:Choice Requires="wps">
             <w:drawing>
@@ -2134,7 +2209,7 @@
               </wp:anchor>
             </w:drawing>
           </mc:Choice>
-          <mc:Fallback>
+          <mc:Fallback xmlns:w16se="http://schemas.microsoft.com/office/word/2015/wordml/symex" xmlns:w16cid="http://schemas.microsoft.com/office/word/2016/wordml/cid" xmlns:am3d="http://schemas.microsoft.com/office/drawing/2017/model3d" xmlns:aink="http://schemas.microsoft.com/office/drawing/2016/ink" xmlns:cx8="http://schemas.microsoft.com/office/drawing/2016/5/14/chartex" xmlns:cx7="http://schemas.microsoft.com/office/drawing/2016/5/13/chartex" xmlns:cx6="http://schemas.microsoft.com/office/drawing/2016/5/12/chartex" xmlns:cx5="http://schemas.microsoft.com/office/drawing/2016/5/11/chartex" xmlns:cx4="http://schemas.microsoft.com/office/drawing/2016/5/10/chartex" xmlns:cx3="http://schemas.microsoft.com/office/drawing/2016/5/9/chartex" xmlns:cx2="http://schemas.microsoft.com/office/drawing/2015/10/21/chartex" xmlns:cx1="http://schemas.microsoft.com/office/drawing/2015/9/8/chartex" xmlns:cx="http://schemas.microsoft.com/office/drawing/2014/chartex">
             <w:pict>
               <v:shape w14:anchorId="67458AF0" id="Pole tekstowe 20" o:spid="_x0000_s1032" type="#_x0000_t202" style="position:absolute;left:0;text-align:left;margin-left:81pt;margin-top:48.7pt;width:19.5pt;height:21.6pt;z-index:251679744;visibility:visible;mso-wrap-style:square;mso-width-percent:0;mso-height-percent:0;mso-wrap-distance-left:9pt;mso-wrap-distance-top:0;mso-wrap-distance-right:9pt;mso-wrap-distance-bottom:0;mso-position-horizontal:absolute;mso-position-horizontal-relative:text;mso-position-vertical:absolute;mso-position-vertical-relative:text;mso-width-percent:0;mso-height-percent:0;mso-width-relative:margin;mso-height-relative:margin;v-text-anchor:top" o:gfxdata="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" fillcolor="white [3201]" strokeweight=".5pt">
                 <v:textbox>
@@ -2236,7 +2311,7 @@
               </wp:anchor>
             </w:drawing>
           </mc:Choice>
-          <mc:Fallback>
+          <mc:Fallback xmlns:w16se="http://schemas.microsoft.com/office/word/2015/wordml/symex" xmlns:w16cid="http://schemas.microsoft.com/office/word/2016/wordml/cid" xmlns:am3d="http://schemas.microsoft.com/office/drawing/2017/model3d" xmlns:aink="http://schemas.microsoft.com/office/drawing/2016/ink" xmlns:cx8="http://schemas.microsoft.com/office/drawing/2016/5/14/chartex" xmlns:cx7="http://schemas.microsoft.com/office/drawing/2016/5/13/chartex" xmlns:cx6="http://schemas.microsoft.com/office/drawing/2016/5/12/chartex" xmlns:cx5="http://schemas.microsoft.com/office/drawing/2016/5/11/chartex" xmlns:cx4="http://schemas.microsoft.com/office/drawing/2016/5/10/chartex" xmlns:cx3="http://schemas.microsoft.com/office/drawing/2016/5/9/chartex" xmlns:cx2="http://schemas.microsoft.com/office/drawing/2015/10/21/chartex" xmlns:cx1="http://schemas.microsoft.com/office/drawing/2015/9/8/chartex" xmlns:cx="http://schemas.microsoft.com/office/drawing/2014/chartex">
             <w:pict>
               <v:shape w14:anchorId="67458AF0" id="Pole tekstowe 19" o:spid="_x0000_s1033" type="#_x0000_t202" style="position:absolute;left:0;text-align:left;margin-left:80.4pt;margin-top:140.2pt;width:19.5pt;height:21.6pt;z-index:251677696;visibility:visible;mso-wrap-style:square;mso-width-percent:0;mso-height-percent:0;mso-wrap-distance-left:9pt;mso-wrap-distance-top:0;mso-wrap-distance-right:9pt;mso-wrap-distance-bottom:0;mso-position-horizontal:absolute;mso-position-horizontal-relative:text;mso-position-vertical:absolute;mso-position-vertical-relative:text;mso-width-percent:0;mso-height-percent:0;mso-width-relative:margin;mso-height-relative:margin;v-text-anchor:top" o:gfxdata="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" fillcolor="white [3201]" strokeweight=".5pt">
                 <v:textbox>
@@ -2338,7 +2413,7 @@
               </wp:anchor>
             </w:drawing>
           </mc:Choice>
-          <mc:Fallback>
+          <mc:Fallback xmlns:w16se="http://schemas.microsoft.com/office/word/2015/wordml/symex" xmlns:w16cid="http://schemas.microsoft.com/office/word/2016/wordml/cid" xmlns:am3d="http://schemas.microsoft.com/office/drawing/2017/model3d" xmlns:aink="http://schemas.microsoft.com/office/drawing/2016/ink" xmlns:cx8="http://schemas.microsoft.com/office/drawing/2016/5/14/chartex" xmlns:cx7="http://schemas.microsoft.com/office/drawing/2016/5/13/chartex" xmlns:cx6="http://schemas.microsoft.com/office/drawing/2016/5/12/chartex" xmlns:cx5="http://schemas.microsoft.com/office/drawing/2016/5/11/chartex" xmlns:cx4="http://schemas.microsoft.com/office/drawing/2016/5/10/chartex" xmlns:cx3="http://schemas.microsoft.com/office/drawing/2016/5/9/chartex" xmlns:cx2="http://schemas.microsoft.com/office/drawing/2015/10/21/chartex" xmlns:cx1="http://schemas.microsoft.com/office/drawing/2015/9/8/chartex" xmlns:cx="http://schemas.microsoft.com/office/drawing/2014/chartex">
             <w:pict>
               <v:shape w14:anchorId="67458AF0" id="Pole tekstowe 17" o:spid="_x0000_s1034" type="#_x0000_t202" style="position:absolute;left:0;text-align:left;margin-left:312pt;margin-top:183.1pt;width:19.5pt;height:21.6pt;z-index:251675648;visibility:visible;mso-wrap-style:square;mso-width-percent:0;mso-height-percent:0;mso-wrap-distance-left:9pt;mso-wrap-distance-top:0;mso-wrap-distance-right:9pt;mso-wrap-distance-bottom:0;mso-position-horizontal:absolute;mso-position-horizontal-relative:text;mso-position-vertical:absolute;mso-position-vertical-relative:text;mso-width-percent:0;mso-height-percent:0;mso-width-relative:margin;mso-height-relative:margin;v-text-anchor:top" o:gfxdata="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" fillcolor="white [3201]" strokeweight=".5pt">
                 <v:textbox>
@@ -2440,7 +2515,7 @@
               </wp:anchor>
             </w:drawing>
           </mc:Choice>
-          <mc:Fallback>
+          <mc:Fallback xmlns:w16se="http://schemas.microsoft.com/office/word/2015/wordml/symex" xmlns:w16cid="http://schemas.microsoft.com/office/word/2016/wordml/cid" xmlns:am3d="http://schemas.microsoft.com/office/drawing/2017/model3d" xmlns:aink="http://schemas.microsoft.com/office/drawing/2016/ink" xmlns:cx8="http://schemas.microsoft.com/office/drawing/2016/5/14/chartex" xmlns:cx7="http://schemas.microsoft.com/office/drawing/2016/5/13/chartex" xmlns:cx6="http://schemas.microsoft.com/office/drawing/2016/5/12/chartex" xmlns:cx5="http://schemas.microsoft.com/office/drawing/2016/5/11/chartex" xmlns:cx4="http://schemas.microsoft.com/office/drawing/2016/5/10/chartex" xmlns:cx3="http://schemas.microsoft.com/office/drawing/2016/5/9/chartex" xmlns:cx2="http://schemas.microsoft.com/office/drawing/2015/10/21/chartex" xmlns:cx1="http://schemas.microsoft.com/office/drawing/2015/9/8/chartex" xmlns:cx="http://schemas.microsoft.com/office/drawing/2014/chartex">
             <w:pict>
               <v:shape w14:anchorId="67458AF0" id="Pole tekstowe 16" o:spid="_x0000_s1035" type="#_x0000_t202" style="position:absolute;left:0;text-align:left;margin-left:409.5pt;margin-top:39.7pt;width:19.5pt;height:21.6pt;z-index:251673600;visibility:visible;mso-wrap-style:square;mso-width-percent:0;mso-height-percent:0;mso-wrap-distance-left:9pt;mso-wrap-distance-top:0;mso-wrap-distance-right:9pt;mso-wrap-distance-bottom:0;mso-position-horizontal:absolute;mso-position-horizontal-relative:text;mso-position-vertical:absolute;mso-position-vertical-relative:text;mso-width-percent:0;mso-height-percent:0;mso-width-relative:margin;mso-height-relative:margin;v-text-anchor:top" o:gfxdata="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" fillcolor="white [3201]" strokeweight=".5pt">
                 <v:textbox>
@@ -2542,7 +2617,7 @@
               </wp:anchor>
             </w:drawing>
           </mc:Choice>
-          <mc:Fallback>
+          <mc:Fallback xmlns:w16se="http://schemas.microsoft.com/office/word/2015/wordml/symex" xmlns:w16cid="http://schemas.microsoft.com/office/word/2016/wordml/cid" xmlns:am3d="http://schemas.microsoft.com/office/drawing/2017/model3d" xmlns:aink="http://schemas.microsoft.com/office/drawing/2016/ink" xmlns:cx8="http://schemas.microsoft.com/office/drawing/2016/5/14/chartex" xmlns:cx7="http://schemas.microsoft.com/office/drawing/2016/5/13/chartex" xmlns:cx6="http://schemas.microsoft.com/office/drawing/2016/5/12/chartex" xmlns:cx5="http://schemas.microsoft.com/office/drawing/2016/5/11/chartex" xmlns:cx4="http://schemas.microsoft.com/office/drawing/2016/5/10/chartex" xmlns:cx3="http://schemas.microsoft.com/office/drawing/2016/5/9/chartex" xmlns:cx2="http://schemas.microsoft.com/office/drawing/2015/10/21/chartex" xmlns:cx1="http://schemas.microsoft.com/office/drawing/2015/9/8/chartex" xmlns:cx="http://schemas.microsoft.com/office/drawing/2014/chartex">
             <w:pict>
               <v:shape w14:anchorId="67458AF0" id="Pole tekstowe 15" o:spid="_x0000_s1036" type="#_x0000_t202" style="position:absolute;left:0;text-align:left;margin-left:188.1pt;margin-top:43.3pt;width:19.5pt;height:21.6pt;z-index:251671552;visibility:visible;mso-wrap-style:square;mso-width-percent:0;mso-height-percent:0;mso-wrap-distance-left:9pt;mso-wrap-distance-top:0;mso-wrap-distance-right:9pt;mso-wrap-distance-bottom:0;mso-position-horizontal:absolute;mso-position-horizontal-relative:text;mso-position-vertical:absolute;mso-position-vertical-relative:text;mso-width-percent:0;mso-height-percent:0;mso-width-relative:margin;mso-height-relative:margin;v-text-anchor:top" o:gfxdata="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" fillcolor="white [3201]" strokeweight=".5pt">
                 <v:textbox>
@@ -2581,7 +2656,7 @@
                     <pic:cNvPicPr/>
                   </pic:nvPicPr>
                   <pic:blipFill rotWithShape="1">
-                    <a:blip r:embed="rId8">
+                    <a:blip r:embed="rId10">
                       <a:extLst>
                         <a:ext uri="{28A0092B-C50C-407E-A947-70E740481C1C}">
                           <a14:useLocalDpi xmlns:a14="http://schemas.microsoft.com/office/drawing/2010/main" val="0"/>
@@ -2626,14 +2701,36 @@
       <w:r>
         <w:t xml:space="preserve">Rysunek </w:t>
       </w:r>
-      <w:fldSimple w:instr=" SEQ Rysunek \* ARABIC ">
-        <w:r>
-          <w:rPr>
-            <w:noProof/>
-          </w:rPr>
-          <w:t>2</w:t>
-        </w:r>
-      </w:fldSimple>
+      <w:r>
+        <w:rPr>
+          <w:noProof/>
+        </w:rPr>
+        <w:fldChar w:fldCharType="begin"/>
+      </w:r>
+      <w:r>
+        <w:rPr>
+          <w:noProof/>
+        </w:rPr>
+        <w:instrText xml:space="preserve"> SEQ Rysunek \* ARABIC </w:instrText>
+      </w:r>
+      <w:r>
+        <w:rPr>
+          <w:noProof/>
+        </w:rPr>
+        <w:fldChar w:fldCharType="separate"/>
+      </w:r>
+      <w:r>
+        <w:rPr>
+          <w:noProof/>
+        </w:rPr>
+        <w:t>3</w:t>
+      </w:r>
+      <w:r>
+        <w:rPr>
+          <w:noProof/>
+        </w:rPr>
+        <w:fldChar w:fldCharType="end"/>
+      </w:r>
       <w:r>
         <w:t xml:space="preserve">: Wygląd okna </w:t>
       </w:r>
@@ -2680,6 +2777,7 @@
           <w:noProof/>
           <w:lang w:eastAsia="pl-PL" w:bidi="ar-SA"/>
         </w:rPr>
+        <w:lastRenderedPageBreak/>
         <w:t>Po uruchomieniu programu działał w sposób ukazany na poniższych rysunkach:</w:t>
       </w:r>
       <w:r>
@@ -2704,7 +2802,7 @@
                     <pic:cNvPicPr/>
                   </pic:nvPicPr>
                   <pic:blipFill rotWithShape="1">
-                    <a:blip r:embed="rId9">
+                    <a:blip r:embed="rId11">
                       <a:extLst>
                         <a:ext uri="{28A0092B-C50C-407E-A947-70E740481C1C}">
                           <a14:useLocalDpi xmlns:a14="http://schemas.microsoft.com/office/drawing/2010/main" val="0"/>
@@ -2746,14 +2844,36 @@
       <w:r>
         <w:t xml:space="preserve">Rysunek </w:t>
       </w:r>
-      <w:fldSimple w:instr=" SEQ Rysunek \* ARABIC ">
-        <w:r>
-          <w:rPr>
-            <w:noProof/>
-          </w:rPr>
-          <w:t>3</w:t>
-        </w:r>
-      </w:fldSimple>
+      <w:r>
+        <w:rPr>
+          <w:noProof/>
+        </w:rPr>
+        <w:fldChar w:fldCharType="begin"/>
+      </w:r>
+      <w:r>
+        <w:rPr>
+          <w:noProof/>
+        </w:rPr>
+        <w:instrText xml:space="preserve"> SEQ Rysunek \* ARABIC </w:instrText>
+      </w:r>
+      <w:r>
+        <w:rPr>
+          <w:noProof/>
+        </w:rPr>
+        <w:fldChar w:fldCharType="separate"/>
+      </w:r>
+      <w:r>
+        <w:rPr>
+          <w:noProof/>
+        </w:rPr>
+        <w:t>4</w:t>
+      </w:r>
+      <w:r>
+        <w:rPr>
+          <w:noProof/>
+        </w:rPr>
+        <w:fldChar w:fldCharType="end"/>
+      </w:r>
       <w:r>
         <w:t>: Działająca aplikacja</w:t>
       </w:r>
@@ -2771,7 +2891,6 @@
           <w:noProof/>
           <w:lang w:eastAsia="pl-PL" w:bidi="ar-SA"/>
         </w:rPr>
-        <w:lastRenderedPageBreak/>
         <w:drawing>
           <wp:inline distT="0" distB="0" distL="0" distR="0">
             <wp:extent cx="5250180" cy="3303270"/>
@@ -2788,7 +2907,7 @@
                     <pic:cNvPicPr/>
                   </pic:nvPicPr>
                   <pic:blipFill rotWithShape="1">
-                    <a:blip r:embed="rId10">
+                    <a:blip r:embed="rId12">
                       <a:extLst>
                         <a:ext uri="{28A0092B-C50C-407E-A947-70E740481C1C}">
                           <a14:useLocalDpi xmlns:a14="http://schemas.microsoft.com/office/drawing/2010/main" val="0"/>
@@ -2834,14 +2953,36 @@
       <w:r>
         <w:t xml:space="preserve">Rysunek </w:t>
       </w:r>
-      <w:fldSimple w:instr=" SEQ Rysunek \* ARABIC ">
-        <w:r>
-          <w:rPr>
-            <w:noProof/>
-          </w:rPr>
-          <w:t>4</w:t>
-        </w:r>
-      </w:fldSimple>
+      <w:r>
+        <w:rPr>
+          <w:noProof/>
+        </w:rPr>
+        <w:fldChar w:fldCharType="begin"/>
+      </w:r>
+      <w:r>
+        <w:rPr>
+          <w:noProof/>
+        </w:rPr>
+        <w:instrText xml:space="preserve"> SEQ Rysunek \* ARABIC </w:instrText>
+      </w:r>
+      <w:r>
+        <w:rPr>
+          <w:noProof/>
+        </w:rPr>
+        <w:fldChar w:fldCharType="separate"/>
+      </w:r>
+      <w:r>
+        <w:rPr>
+          <w:noProof/>
+        </w:rPr>
+        <w:t>5</w:t>
+      </w:r>
+      <w:r>
+        <w:rPr>
+          <w:noProof/>
+        </w:rPr>
+        <w:fldChar w:fldCharType="end"/>
+      </w:r>
       <w:r>
         <w:t>: Działająca aplikacja</w:t>
       </w:r>
@@ -2888,6 +3029,7 @@
           <w:noProof/>
           <w:lang w:eastAsia="pl-PL" w:bidi="ar-SA"/>
         </w:rPr>
+        <w:lastRenderedPageBreak/>
         <w:drawing>
           <wp:inline distT="0" distB="0" distL="0" distR="0">
             <wp:extent cx="5566410" cy="4102052"/>
@@ -2904,7 +3046,7 @@
                     <pic:cNvPicPr/>
                   </pic:nvPicPr>
                   <pic:blipFill rotWithShape="1">
-                    <a:blip r:embed="rId11">
+                    <a:blip r:embed="rId13">
                       <a:extLst>
                         <a:ext uri="{28A0092B-C50C-407E-A947-70E740481C1C}">
                           <a14:useLocalDpi xmlns:a14="http://schemas.microsoft.com/office/drawing/2010/main" val="0"/>
@@ -2949,14 +3091,36 @@
       <w:r>
         <w:t xml:space="preserve">Rysunek </w:t>
       </w:r>
-      <w:fldSimple w:instr=" SEQ Rysunek \* ARABIC ">
-        <w:r>
-          <w:rPr>
-            <w:noProof/>
-          </w:rPr>
-          <w:t>5</w:t>
-        </w:r>
-      </w:fldSimple>
+      <w:r>
+        <w:rPr>
+          <w:noProof/>
+        </w:rPr>
+        <w:fldChar w:fldCharType="begin"/>
+      </w:r>
+      <w:r>
+        <w:rPr>
+          <w:noProof/>
+        </w:rPr>
+        <w:instrText xml:space="preserve"> SEQ Rysunek \* ARABIC </w:instrText>
+      </w:r>
+      <w:r>
+        <w:rPr>
+          <w:noProof/>
+        </w:rPr>
+        <w:fldChar w:fldCharType="separate"/>
+      </w:r>
+      <w:r>
+        <w:rPr>
+          <w:noProof/>
+        </w:rPr>
+        <w:t>6</w:t>
+      </w:r>
+      <w:r>
+        <w:rPr>
+          <w:noProof/>
+        </w:rPr>
+        <w:fldChar w:fldCharType="end"/>
+      </w:r>
       <w:r>
         <w:t>: Realizacja funkcji skalowania</w:t>
       </w:r>
@@ -3000,7 +3164,6 @@
           <w:noProof/>
           <w:lang w:eastAsia="pl-PL" w:bidi="ar-SA"/>
         </w:rPr>
-        <w:lastRenderedPageBreak/>
         <w:t>Wnioski</w:t>
       </w:r>
     </w:p>
@@ -3093,21 +3256,14 @@
           <w:noProof/>
           <w:lang w:eastAsia="pl-PL" w:bidi="ar-SA"/>
         </w:rPr>
-        <w:t xml:space="preserve"> oraz zapoznać się z działaniem nadążnego </w:t>
+        <w:t xml:space="preserve"> oraz zapoznać się z działaniem nadążnego układu fotowoltaicznego. </w:t>
       </w:r>
       <w:r>
         <w:rPr>
           <w:noProof/>
           <w:lang w:eastAsia="pl-PL" w:bidi="ar-SA"/>
         </w:rPr>
-        <w:t>układu</w:t>
-      </w:r>
-      <w:r>
-        <w:rPr>
-          <w:noProof/>
-          <w:lang w:eastAsia="pl-PL" w:bidi="ar-SA"/>
-        </w:rPr>
-        <w:t xml:space="preserve"> fotowoltaicznego. </w:t>
+        <w:t>Podstawowa znajomość środowiska dostosowanego do obsługi modułów ADAM nabyta podczas wykonywania poprzedniego ćwiczenia pozwoliła na szybsze i prostsze stworzenie aplikacji.</w:t>
       </w:r>
     </w:p>
     <w:p>
@@ -3125,8 +3281,31 @@
           <w:noProof/>
           <w:lang w:eastAsia="pl-PL" w:bidi="ar-SA"/>
         </w:rPr>
-        <w:t xml:space="preserve">Podczas pracy napotkałyśmy kilka trudnosci wynikających głównie z niedostatecznej znajomości środowiska oraz jego mozliwości, takich jak automatyczne skalowanie wartości sygnałów. </w:t>
-      </w:r>
+        <w:t>Podczas pracy napotkałyśmy kilka trudnosci</w:t>
+      </w:r>
+      <w:r>
+        <w:rPr>
+          <w:noProof/>
+          <w:lang w:eastAsia="pl-PL" w:bidi="ar-SA"/>
+        </w:rPr>
+        <w:t xml:space="preserve"> </w:t>
+      </w:r>
+      <w:r>
+        <w:rPr>
+          <w:noProof/>
+          <w:lang w:eastAsia="pl-PL" w:bidi="ar-SA"/>
+        </w:rPr>
+        <w:t>takich jak automatyczn</w:t>
+      </w:r>
+      <w:r>
+        <w:rPr>
+          <w:noProof/>
+          <w:lang w:eastAsia="pl-PL" w:bidi="ar-SA"/>
+        </w:rPr>
+        <w:t>e skalowanie wartości sygnałów i odczytywanie poszczególnych bitów sygnału, które udało się rozwiązać dzięki dokładniejszemu poznaniu możliwości środowiska. W szczególności dowiedziałyśmy się jak rozwiązywać problemy ze skalowaniem sygnału, którego oryginalna maksymalna wartość powinna być mniejsza od wartości odpowiadającej minimalnej po przeskalowaniu.</w:t>
+      </w:r>
+      <w:bookmarkStart w:id="0" w:name="_GoBack"/>
+      <w:bookmarkEnd w:id="0"/>
     </w:p>
     <w:p>
       <w:pPr>
@@ -3138,23 +3317,6 @@
           <w:lang w:eastAsia="pl-PL" w:bidi="ar-SA"/>
         </w:rPr>
       </w:pPr>
-    </w:p>
-    <w:p>
-      <w:pPr>
-        <w:pStyle w:val="Akapitzlist"/>
-        <w:spacing w:line="276" w:lineRule="auto"/>
-        <w:jc w:val="both"/>
-        <w:rPr>
-          <w:noProof/>
-          <w:lang w:eastAsia="pl-PL" w:bidi="ar-SA"/>
-        </w:rPr>
-      </w:pPr>
-      <w:r>
-        <w:rPr>
-          <w:highlight w:val="yellow"/>
-        </w:rPr>
-        <w:t>omówienie problemów i ograniczeń, które wystąpiły podczas pracy.</w:t>
-      </w:r>
     </w:p>
     <w:sectPr>
       <w:pgSz w:w="11906" w:h="16838"/>
@@ -3166,7 +3328,7 @@
 </file>
 
 <file path=word/numbering.xml><?xml version="1.0" encoding="utf-8"?>
-<w:numbering xmlns:wpc="http://schemas.microsoft.com/office/word/2010/wordprocessingCanvas" xmlns:cx="http://schemas.microsoft.com/office/drawing/2014/chartex" xmlns:cx1="http://schemas.microsoft.com/office/drawing/2015/9/8/chartex" xmlns:cx2="http://schemas.microsoft.com/office/drawing/2015/10/21/chartex" xmlns:cx3="http://schemas.microsoft.com/office/drawing/2016/5/9/chartex" xmlns:cx4="http://schemas.microsoft.com/office/drawing/2016/5/10/chartex" xmlns:cx5="http://schemas.microsoft.com/office/drawing/2016/5/11/chartex" xmlns:cx6="http://schemas.microsoft.com/office/drawing/2016/5/12/chartex" xmlns:cx7="http://schemas.microsoft.com/office/drawing/2016/5/13/chartex" xmlns:cx8="http://schemas.microsoft.com/office/drawing/2016/5/14/chartex" xmlns:mc="http://schemas.openxmlformats.org/markup-compatibility/2006" xmlns:aink="http://schemas.microsoft.com/office/drawing/2016/ink" xmlns:am3d="http://schemas.microsoft.com/office/drawing/2017/model3d" xmlns:o="urn:schemas-microsoft-com:office:office" xmlns:r="http://schemas.openxmlformats.org/officeDocument/2006/relationships" xmlns:m="http://schemas.openxmlformats.org/officeDocument/2006/math" xmlns:v="urn:schemas-microsoft-com:vml" xmlns:wp14="http://schemas.microsoft.com/office/word/2010/wordprocessingDrawing" xmlns:wp="http://schemas.openxmlformats.org/drawingml/2006/wordprocessingDrawing" xmlns:w10="urn:schemas-microsoft-com:office:word" xmlns:w="http://schemas.openxmlformats.org/wordprocessingml/2006/main" xmlns:w14="http://schemas.microsoft.com/office/word/2010/wordml" xmlns:w15="http://schemas.microsoft.com/office/word/2012/wordml" xmlns:w16cid="http://schemas.microsoft.com/office/word/2016/wordml/cid" xmlns:w16se="http://schemas.microsoft.com/office/word/2015/wordml/symex" xmlns:wpg="http://schemas.microsoft.com/office/word/2010/wordprocessingGroup" xmlns:wpi="http://schemas.microsoft.com/office/word/2010/wordprocessingInk" xmlns:wne="http://schemas.microsoft.com/office/word/2006/wordml" xmlns:wps="http://schemas.microsoft.com/office/word/2010/wordprocessingShape" mc:Ignorable="w14 w15 w16se w16cid wp14">
+<w:numbering xmlns:wpc="http://schemas.microsoft.com/office/word/2010/wordprocessingCanvas" xmlns:mc="http://schemas.openxmlformats.org/markup-compatibility/2006" xmlns:o="urn:schemas-microsoft-com:office:office" xmlns:r="http://schemas.openxmlformats.org/officeDocument/2006/relationships" xmlns:m="http://schemas.openxmlformats.org/officeDocument/2006/math" xmlns:v="urn:schemas-microsoft-com:vml" xmlns:wp14="http://schemas.microsoft.com/office/word/2010/wordprocessingDrawing" xmlns:wp="http://schemas.openxmlformats.org/drawingml/2006/wordprocessingDrawing" xmlns:w10="urn:schemas-microsoft-com:office:word" xmlns:w="http://schemas.openxmlformats.org/wordprocessingml/2006/main" xmlns:w14="http://schemas.microsoft.com/office/word/2010/wordml" xmlns:w15="http://schemas.microsoft.com/office/word/2012/wordml" xmlns:wpg="http://schemas.microsoft.com/office/word/2010/wordprocessingGroup" xmlns:wpi="http://schemas.microsoft.com/office/word/2010/wordprocessingInk" xmlns:wne="http://schemas.microsoft.com/office/word/2006/wordml" xmlns:wps="http://schemas.microsoft.com/office/word/2010/wordprocessingShape" mc:Ignorable="w14 w15 wp14">
   <w:abstractNum w:abstractNumId="0" w15:restartNumberingAfterBreak="0">
     <w:nsid w:val="1BEB4E62"/>
     <w:multiLevelType w:val="hybridMultilevel"/>
@@ -4116,7 +4278,7 @@
 </file>
 
 <file path=word/styles.xml><?xml version="1.0" encoding="utf-8"?>
-<w:styles xmlns:mc="http://schemas.openxmlformats.org/markup-compatibility/2006" xmlns:r="http://schemas.openxmlformats.org/officeDocument/2006/relationships" xmlns:w="http://schemas.openxmlformats.org/wordprocessingml/2006/main" xmlns:w14="http://schemas.microsoft.com/office/word/2010/wordml" xmlns:w15="http://schemas.microsoft.com/office/word/2012/wordml" xmlns:w16cid="http://schemas.microsoft.com/office/word/2016/wordml/cid" xmlns:w16se="http://schemas.microsoft.com/office/word/2015/wordml/symex" mc:Ignorable="w14 w15 w16se w16cid">
+<w:styles xmlns:mc="http://schemas.openxmlformats.org/markup-compatibility/2006" xmlns:r="http://schemas.openxmlformats.org/officeDocument/2006/relationships" xmlns:w="http://schemas.openxmlformats.org/wordprocessingml/2006/main" xmlns:w14="http://schemas.microsoft.com/office/word/2010/wordml" xmlns:w15="http://schemas.microsoft.com/office/word/2012/wordml" mc:Ignorable="w14 w15">
   <w:docDefaults>
     <w:rPrDefault>
       <w:rPr>
@@ -4132,7 +4294,7 @@
       </w:pPr>
     </w:pPrDefault>
   </w:docDefaults>
-  <w:latentStyles w:defLockedState="0" w:defUIPriority="99" w:defSemiHidden="0" w:defUnhideWhenUsed="0" w:defQFormat="0" w:count="376">
+  <w:latentStyles w:defLockedState="0" w:defUIPriority="99" w:defSemiHidden="0" w:defUnhideWhenUsed="0" w:defQFormat="0" w:count="371">
     <w:lsdException w:name="Normal" w:uiPriority="0" w:qFormat="1"/>
     <w:lsdException w:name="heading 1" w:uiPriority="9" w:qFormat="1"/>
     <w:lsdException w:name="heading 2" w:semiHidden="1" w:uiPriority="9" w:unhideWhenUsed="1" w:qFormat="1"/>
@@ -4504,11 +4666,6 @@
     <w:lsdException w:name="List Table 5 Dark Accent 6" w:uiPriority="50"/>
     <w:lsdException w:name="List Table 6 Colorful Accent 6" w:uiPriority="51"/>
     <w:lsdException w:name="List Table 7 Colorful Accent 6" w:uiPriority="52"/>
-    <w:lsdException w:name="Mention" w:semiHidden="1" w:unhideWhenUsed="1"/>
-    <w:lsdException w:name="Smart Hyperlink" w:semiHidden="1" w:unhideWhenUsed="1"/>
-    <w:lsdException w:name="Hashtag" w:semiHidden="1" w:unhideWhenUsed="1"/>
-    <w:lsdException w:name="Unresolved Mention" w:semiHidden="1" w:unhideWhenUsed="1"/>
-    <w:lsdException w:name="Smart Link" w:semiHidden="1" w:unhideWhenUsed="1"/>
   </w:latentStyles>
   <w:style w:type="paragraph" w:default="1" w:styleId="Normalny">
     <w:name w:val="Normal"/>
@@ -4902,7 +5059,7 @@
 </file>
 
 <file path=customXml/itemProps1.xml><?xml version="1.0" encoding="utf-8"?>
-<ds:datastoreItem xmlns:ds="http://schemas.openxmlformats.org/officeDocument/2006/customXml" ds:itemID="{5AC444C3-F63D-49C4-9D48-95B65365B9E7}">
+<ds:datastoreItem xmlns:ds="http://schemas.openxmlformats.org/officeDocument/2006/customXml" ds:itemID="{016238D8-02D1-409C-9AC5-492E3C97D59A}">
   <ds:schemaRefs>
     <ds:schemaRef ds:uri="http://schemas.openxmlformats.org/officeDocument/2006/bibliography"/>
   </ds:schemaRefs>

</xml_diff>